<commit_message>
bai tap update ngay 8
</commit_message>
<xml_diff>
--- a/Day8_Javascript_jQuery/Bai_tap_ve_nha/Bai_tap_ve_nha_ngay_8.docx
+++ b/Day8_Javascript_jQuery/Bai_tap_ve_nha/Bai_tap_ve_nha_ngay_8.docx
@@ -11,19 +11,69 @@
           <w:szCs w:val="56"/>
         </w:rPr>
       </w:pPr>
+      <w:proofErr w:type="spellStart"/>
       <w:r>
         <w:rPr>
           <w:sz w:val="56"/>
           <w:szCs w:val="56"/>
         </w:rPr>
-        <w:t>Bài tập</w:t>
-      </w:r>
+        <w:t>Bài</w:t>
+      </w:r>
+      <w:proofErr w:type="spellEnd"/>
       <w:r>
         <w:rPr>
           <w:sz w:val="56"/>
           <w:szCs w:val="56"/>
         </w:rPr>
-        <w:t xml:space="preserve"> tổng hợp Frontend</w:t>
+        <w:t xml:space="preserve"> </w:t>
+      </w:r>
+      <w:proofErr w:type="spellStart"/>
+      <w:r>
+        <w:rPr>
+          <w:sz w:val="56"/>
+          <w:szCs w:val="56"/>
+        </w:rPr>
+        <w:t>tập</w:t>
+      </w:r>
+      <w:proofErr w:type="spellEnd"/>
+      <w:r>
+        <w:rPr>
+          <w:sz w:val="56"/>
+          <w:szCs w:val="56"/>
+        </w:rPr>
+        <w:t xml:space="preserve"> </w:t>
+      </w:r>
+      <w:proofErr w:type="spellStart"/>
+      <w:r>
+        <w:rPr>
+          <w:sz w:val="56"/>
+          <w:szCs w:val="56"/>
+        </w:rPr>
+        <w:t>tổng</w:t>
+      </w:r>
+      <w:proofErr w:type="spellEnd"/>
+      <w:r>
+        <w:rPr>
+          <w:sz w:val="56"/>
+          <w:szCs w:val="56"/>
+        </w:rPr>
+        <w:t xml:space="preserve"> </w:t>
+      </w:r>
+      <w:proofErr w:type="spellStart"/>
+      <w:r>
+        <w:rPr>
+          <w:sz w:val="56"/>
+          <w:szCs w:val="56"/>
+        </w:rPr>
+        <w:t>hợp</w:t>
+      </w:r>
+      <w:proofErr w:type="spellEnd"/>
+      <w:r>
+        <w:rPr>
+          <w:sz w:val="56"/>
+          <w:szCs w:val="56"/>
+        </w:rPr>
+        <w:t xml:space="preserve"> Frontend</w:t>
       </w:r>
     </w:p>
     <w:p/>
@@ -36,13 +86,41 @@
           <w:szCs w:val="32"/>
         </w:rPr>
       </w:pPr>
+      <w:proofErr w:type="spellStart"/>
       <w:r>
         <w:rPr>
           <w:b/>
           <w:sz w:val="32"/>
           <w:szCs w:val="32"/>
         </w:rPr>
-        <w:t xml:space="preserve">Mục tiêu: </w:t>
+        <w:t>Mục</w:t>
+      </w:r>
+      <w:proofErr w:type="spellEnd"/>
+      <w:r>
+        <w:rPr>
+          <w:b/>
+          <w:sz w:val="32"/>
+          <w:szCs w:val="32"/>
+        </w:rPr>
+        <w:t xml:space="preserve"> </w:t>
+      </w:r>
+      <w:proofErr w:type="spellStart"/>
+      <w:r>
+        <w:rPr>
+          <w:b/>
+          <w:sz w:val="32"/>
+          <w:szCs w:val="32"/>
+        </w:rPr>
+        <w:t>tiêu</w:t>
+      </w:r>
+      <w:proofErr w:type="spellEnd"/>
+      <w:r>
+        <w:rPr>
+          <w:b/>
+          <w:sz w:val="32"/>
+          <w:szCs w:val="32"/>
+        </w:rPr>
+        <w:t xml:space="preserve">: </w:t>
       </w:r>
     </w:p>
     <w:p>
@@ -57,12 +135,325 @@
           <w:szCs w:val="26"/>
         </w:rPr>
       </w:pPr>
-      <w:r>
-        <w:rPr>
-          <w:sz w:val="26"/>
-          <w:szCs w:val="26"/>
-        </w:rPr>
-        <w:t>Áp dụng các kỹ năng liên quan đến HTML, CSS, Javascript để xử lý bài toán, có thể sử dụng thêm Bootstrap hoặc JQuery</w:t>
+      <w:proofErr w:type="spellStart"/>
+      <w:r>
+        <w:rPr>
+          <w:sz w:val="26"/>
+          <w:szCs w:val="26"/>
+        </w:rPr>
+        <w:t>Áp</w:t>
+      </w:r>
+      <w:proofErr w:type="spellEnd"/>
+      <w:r>
+        <w:rPr>
+          <w:sz w:val="26"/>
+          <w:szCs w:val="26"/>
+        </w:rPr>
+        <w:t xml:space="preserve"> </w:t>
+      </w:r>
+      <w:proofErr w:type="spellStart"/>
+      <w:r>
+        <w:rPr>
+          <w:sz w:val="26"/>
+          <w:szCs w:val="26"/>
+        </w:rPr>
+        <w:t>dụng</w:t>
+      </w:r>
+      <w:proofErr w:type="spellEnd"/>
+      <w:r>
+        <w:rPr>
+          <w:sz w:val="26"/>
+          <w:szCs w:val="26"/>
+        </w:rPr>
+        <w:t xml:space="preserve"> </w:t>
+      </w:r>
+      <w:proofErr w:type="spellStart"/>
+      <w:r>
+        <w:rPr>
+          <w:sz w:val="26"/>
+          <w:szCs w:val="26"/>
+        </w:rPr>
+        <w:t>các</w:t>
+      </w:r>
+      <w:proofErr w:type="spellEnd"/>
+      <w:r>
+        <w:rPr>
+          <w:sz w:val="26"/>
+          <w:szCs w:val="26"/>
+        </w:rPr>
+        <w:t xml:space="preserve"> </w:t>
+      </w:r>
+      <w:proofErr w:type="spellStart"/>
+      <w:r>
+        <w:rPr>
+          <w:sz w:val="26"/>
+          <w:szCs w:val="26"/>
+        </w:rPr>
+        <w:t>kỹ</w:t>
+      </w:r>
+      <w:proofErr w:type="spellEnd"/>
+      <w:r>
+        <w:rPr>
+          <w:sz w:val="26"/>
+          <w:szCs w:val="26"/>
+        </w:rPr>
+        <w:t xml:space="preserve"> </w:t>
+      </w:r>
+      <w:proofErr w:type="spellStart"/>
+      <w:r>
+        <w:rPr>
+          <w:sz w:val="26"/>
+          <w:szCs w:val="26"/>
+        </w:rPr>
+        <w:t>năng</w:t>
+      </w:r>
+      <w:proofErr w:type="spellEnd"/>
+      <w:r>
+        <w:rPr>
+          <w:sz w:val="26"/>
+          <w:szCs w:val="26"/>
+        </w:rPr>
+        <w:t xml:space="preserve"> </w:t>
+      </w:r>
+      <w:proofErr w:type="spellStart"/>
+      <w:r>
+        <w:rPr>
+          <w:sz w:val="26"/>
+          <w:szCs w:val="26"/>
+        </w:rPr>
+        <w:t>liên</w:t>
+      </w:r>
+      <w:proofErr w:type="spellEnd"/>
+      <w:r>
+        <w:rPr>
+          <w:sz w:val="26"/>
+          <w:szCs w:val="26"/>
+        </w:rPr>
+        <w:t xml:space="preserve"> </w:t>
+      </w:r>
+      <w:proofErr w:type="spellStart"/>
+      <w:r>
+        <w:rPr>
+          <w:sz w:val="26"/>
+          <w:szCs w:val="26"/>
+        </w:rPr>
+        <w:t>quan</w:t>
+      </w:r>
+      <w:proofErr w:type="spellEnd"/>
+      <w:r>
+        <w:rPr>
+          <w:sz w:val="26"/>
+          <w:szCs w:val="26"/>
+        </w:rPr>
+        <w:t xml:space="preserve"> </w:t>
+      </w:r>
+      <w:proofErr w:type="spellStart"/>
+      <w:r>
+        <w:rPr>
+          <w:sz w:val="26"/>
+          <w:szCs w:val="26"/>
+        </w:rPr>
+        <w:t>đến</w:t>
+      </w:r>
+      <w:proofErr w:type="spellEnd"/>
+      <w:r>
+        <w:rPr>
+          <w:sz w:val="26"/>
+          <w:szCs w:val="26"/>
+        </w:rPr>
+        <w:t xml:space="preserve"> HTML, CSS, </w:t>
+      </w:r>
+      <w:proofErr w:type="spellStart"/>
+      <w:r>
+        <w:rPr>
+          <w:sz w:val="26"/>
+          <w:szCs w:val="26"/>
+        </w:rPr>
+        <w:t>Javascript</w:t>
+      </w:r>
+      <w:proofErr w:type="spellEnd"/>
+      <w:r>
+        <w:rPr>
+          <w:sz w:val="26"/>
+          <w:szCs w:val="26"/>
+        </w:rPr>
+        <w:t xml:space="preserve"> </w:t>
+      </w:r>
+      <w:proofErr w:type="spellStart"/>
+      <w:r>
+        <w:rPr>
+          <w:sz w:val="26"/>
+          <w:szCs w:val="26"/>
+        </w:rPr>
+        <w:t>để</w:t>
+      </w:r>
+      <w:proofErr w:type="spellEnd"/>
+      <w:r>
+        <w:rPr>
+          <w:sz w:val="26"/>
+          <w:szCs w:val="26"/>
+        </w:rPr>
+        <w:t xml:space="preserve"> </w:t>
+      </w:r>
+      <w:proofErr w:type="spellStart"/>
+      <w:r>
+        <w:rPr>
+          <w:sz w:val="26"/>
+          <w:szCs w:val="26"/>
+        </w:rPr>
+        <w:t>xử</w:t>
+      </w:r>
+      <w:proofErr w:type="spellEnd"/>
+      <w:r>
+        <w:rPr>
+          <w:sz w:val="26"/>
+          <w:szCs w:val="26"/>
+        </w:rPr>
+        <w:t xml:space="preserve"> </w:t>
+      </w:r>
+      <w:proofErr w:type="spellStart"/>
+      <w:r>
+        <w:rPr>
+          <w:sz w:val="26"/>
+          <w:szCs w:val="26"/>
+        </w:rPr>
+        <w:t>lý</w:t>
+      </w:r>
+      <w:proofErr w:type="spellEnd"/>
+      <w:r>
+        <w:rPr>
+          <w:sz w:val="26"/>
+          <w:szCs w:val="26"/>
+        </w:rPr>
+        <w:t xml:space="preserve"> </w:t>
+      </w:r>
+      <w:proofErr w:type="spellStart"/>
+      <w:r>
+        <w:rPr>
+          <w:sz w:val="26"/>
+          <w:szCs w:val="26"/>
+        </w:rPr>
+        <w:t>bài</w:t>
+      </w:r>
+      <w:proofErr w:type="spellEnd"/>
+      <w:r>
+        <w:rPr>
+          <w:sz w:val="26"/>
+          <w:szCs w:val="26"/>
+        </w:rPr>
+        <w:t xml:space="preserve"> </w:t>
+      </w:r>
+      <w:proofErr w:type="spellStart"/>
+      <w:r>
+        <w:rPr>
+          <w:sz w:val="26"/>
+          <w:szCs w:val="26"/>
+        </w:rPr>
+        <w:t>toán</w:t>
+      </w:r>
+      <w:proofErr w:type="spellEnd"/>
+      <w:r>
+        <w:rPr>
+          <w:sz w:val="26"/>
+          <w:szCs w:val="26"/>
+        </w:rPr>
+        <w:t xml:space="preserve">, </w:t>
+      </w:r>
+      <w:proofErr w:type="spellStart"/>
+      <w:r>
+        <w:rPr>
+          <w:sz w:val="26"/>
+          <w:szCs w:val="26"/>
+        </w:rPr>
+        <w:t>có</w:t>
+      </w:r>
+      <w:proofErr w:type="spellEnd"/>
+      <w:r>
+        <w:rPr>
+          <w:sz w:val="26"/>
+          <w:szCs w:val="26"/>
+        </w:rPr>
+        <w:t xml:space="preserve"> </w:t>
+      </w:r>
+      <w:proofErr w:type="spellStart"/>
+      <w:r>
+        <w:rPr>
+          <w:sz w:val="26"/>
+          <w:szCs w:val="26"/>
+        </w:rPr>
+        <w:t>thể</w:t>
+      </w:r>
+      <w:proofErr w:type="spellEnd"/>
+      <w:r>
+        <w:rPr>
+          <w:sz w:val="26"/>
+          <w:szCs w:val="26"/>
+        </w:rPr>
+        <w:t xml:space="preserve"> </w:t>
+      </w:r>
+      <w:proofErr w:type="spellStart"/>
+      <w:r>
+        <w:rPr>
+          <w:sz w:val="26"/>
+          <w:szCs w:val="26"/>
+        </w:rPr>
+        <w:t>sử</w:t>
+      </w:r>
+      <w:proofErr w:type="spellEnd"/>
+      <w:r>
+        <w:rPr>
+          <w:sz w:val="26"/>
+          <w:szCs w:val="26"/>
+        </w:rPr>
+        <w:t xml:space="preserve"> </w:t>
+      </w:r>
+      <w:proofErr w:type="spellStart"/>
+      <w:r>
+        <w:rPr>
+          <w:sz w:val="26"/>
+          <w:szCs w:val="26"/>
+        </w:rPr>
+        <w:t>dụng</w:t>
+      </w:r>
+      <w:proofErr w:type="spellEnd"/>
+      <w:r>
+        <w:rPr>
+          <w:sz w:val="26"/>
+          <w:szCs w:val="26"/>
+        </w:rPr>
+        <w:t xml:space="preserve"> </w:t>
+      </w:r>
+      <w:proofErr w:type="spellStart"/>
+      <w:r>
+        <w:rPr>
+          <w:sz w:val="26"/>
+          <w:szCs w:val="26"/>
+        </w:rPr>
+        <w:t>thêm</w:t>
+      </w:r>
+      <w:proofErr w:type="spellEnd"/>
+      <w:r>
+        <w:rPr>
+          <w:sz w:val="26"/>
+          <w:szCs w:val="26"/>
+        </w:rPr>
+        <w:t xml:space="preserve"> Bootstrap </w:t>
+      </w:r>
+      <w:proofErr w:type="spellStart"/>
+      <w:r>
+        <w:rPr>
+          <w:sz w:val="26"/>
+          <w:szCs w:val="26"/>
+        </w:rPr>
+        <w:t>hoặc</w:t>
+      </w:r>
+      <w:proofErr w:type="spellEnd"/>
+      <w:r>
+        <w:rPr>
+          <w:sz w:val="26"/>
+          <w:szCs w:val="26"/>
+        </w:rPr>
+        <w:t xml:space="preserve"> JQuery</w:t>
       </w:r>
     </w:p>
     <w:p>
@@ -77,13 +468,255 @@
           <w:szCs w:val="26"/>
         </w:rPr>
       </w:pPr>
-      <w:r>
-        <w:rPr>
-          <w:sz w:val="26"/>
-          <w:szCs w:val="26"/>
-        </w:rPr>
-        <w:t>Làm quen với các toán tử, cấu trúc điều khiển, vòng lặp, từ khóa continue-break .v.v</w:t>
-      </w:r>
+      <w:proofErr w:type="spellStart"/>
+      <w:r>
+        <w:rPr>
+          <w:sz w:val="26"/>
+          <w:szCs w:val="26"/>
+        </w:rPr>
+        <w:t>Làm</w:t>
+      </w:r>
+      <w:proofErr w:type="spellEnd"/>
+      <w:r>
+        <w:rPr>
+          <w:sz w:val="26"/>
+          <w:szCs w:val="26"/>
+        </w:rPr>
+        <w:t xml:space="preserve"> </w:t>
+      </w:r>
+      <w:proofErr w:type="spellStart"/>
+      <w:r>
+        <w:rPr>
+          <w:sz w:val="26"/>
+          <w:szCs w:val="26"/>
+        </w:rPr>
+        <w:t>quen</w:t>
+      </w:r>
+      <w:proofErr w:type="spellEnd"/>
+      <w:r>
+        <w:rPr>
+          <w:sz w:val="26"/>
+          <w:szCs w:val="26"/>
+        </w:rPr>
+        <w:t xml:space="preserve"> </w:t>
+      </w:r>
+      <w:proofErr w:type="spellStart"/>
+      <w:r>
+        <w:rPr>
+          <w:sz w:val="26"/>
+          <w:szCs w:val="26"/>
+        </w:rPr>
+        <w:t>với</w:t>
+      </w:r>
+      <w:proofErr w:type="spellEnd"/>
+      <w:r>
+        <w:rPr>
+          <w:sz w:val="26"/>
+          <w:szCs w:val="26"/>
+        </w:rPr>
+        <w:t xml:space="preserve"> </w:t>
+      </w:r>
+      <w:proofErr w:type="spellStart"/>
+      <w:r>
+        <w:rPr>
+          <w:sz w:val="26"/>
+          <w:szCs w:val="26"/>
+        </w:rPr>
+        <w:t>các</w:t>
+      </w:r>
+      <w:proofErr w:type="spellEnd"/>
+      <w:r>
+        <w:rPr>
+          <w:sz w:val="26"/>
+          <w:szCs w:val="26"/>
+        </w:rPr>
+        <w:t xml:space="preserve"> </w:t>
+      </w:r>
+      <w:proofErr w:type="spellStart"/>
+      <w:r>
+        <w:rPr>
+          <w:sz w:val="26"/>
+          <w:szCs w:val="26"/>
+        </w:rPr>
+        <w:t>toán</w:t>
+      </w:r>
+      <w:proofErr w:type="spellEnd"/>
+      <w:r>
+        <w:rPr>
+          <w:sz w:val="26"/>
+          <w:szCs w:val="26"/>
+        </w:rPr>
+        <w:t xml:space="preserve"> </w:t>
+      </w:r>
+      <w:proofErr w:type="spellStart"/>
+      <w:r>
+        <w:rPr>
+          <w:sz w:val="26"/>
+          <w:szCs w:val="26"/>
+        </w:rPr>
+        <w:t>tử</w:t>
+      </w:r>
+      <w:proofErr w:type="spellEnd"/>
+      <w:r>
+        <w:rPr>
+          <w:sz w:val="26"/>
+          <w:szCs w:val="26"/>
+        </w:rPr>
+        <w:t xml:space="preserve">, </w:t>
+      </w:r>
+      <w:proofErr w:type="spellStart"/>
+      <w:r>
+        <w:rPr>
+          <w:sz w:val="26"/>
+          <w:szCs w:val="26"/>
+        </w:rPr>
+        <w:t>cấu</w:t>
+      </w:r>
+      <w:proofErr w:type="spellEnd"/>
+      <w:r>
+        <w:rPr>
+          <w:sz w:val="26"/>
+          <w:szCs w:val="26"/>
+        </w:rPr>
+        <w:t xml:space="preserve"> </w:t>
+      </w:r>
+      <w:proofErr w:type="spellStart"/>
+      <w:r>
+        <w:rPr>
+          <w:sz w:val="26"/>
+          <w:szCs w:val="26"/>
+        </w:rPr>
+        <w:t>trúc</w:t>
+      </w:r>
+      <w:proofErr w:type="spellEnd"/>
+      <w:r>
+        <w:rPr>
+          <w:sz w:val="26"/>
+          <w:szCs w:val="26"/>
+        </w:rPr>
+        <w:t xml:space="preserve"> </w:t>
+      </w:r>
+      <w:proofErr w:type="spellStart"/>
+      <w:r>
+        <w:rPr>
+          <w:sz w:val="26"/>
+          <w:szCs w:val="26"/>
+        </w:rPr>
+        <w:t>điều</w:t>
+      </w:r>
+      <w:proofErr w:type="spellEnd"/>
+      <w:r>
+        <w:rPr>
+          <w:sz w:val="26"/>
+          <w:szCs w:val="26"/>
+        </w:rPr>
+        <w:t xml:space="preserve"> </w:t>
+      </w:r>
+      <w:proofErr w:type="spellStart"/>
+      <w:r>
+        <w:rPr>
+          <w:sz w:val="26"/>
+          <w:szCs w:val="26"/>
+        </w:rPr>
+        <w:t>khiển</w:t>
+      </w:r>
+      <w:proofErr w:type="spellEnd"/>
+      <w:r>
+        <w:rPr>
+          <w:sz w:val="26"/>
+          <w:szCs w:val="26"/>
+        </w:rPr>
+        <w:t xml:space="preserve">, </w:t>
+      </w:r>
+      <w:proofErr w:type="spellStart"/>
+      <w:r>
+        <w:rPr>
+          <w:sz w:val="26"/>
+          <w:szCs w:val="26"/>
+        </w:rPr>
+        <w:t>vòng</w:t>
+      </w:r>
+      <w:proofErr w:type="spellEnd"/>
+      <w:r>
+        <w:rPr>
+          <w:sz w:val="26"/>
+          <w:szCs w:val="26"/>
+        </w:rPr>
+        <w:t xml:space="preserve"> </w:t>
+      </w:r>
+      <w:proofErr w:type="spellStart"/>
+      <w:r>
+        <w:rPr>
+          <w:sz w:val="26"/>
+          <w:szCs w:val="26"/>
+        </w:rPr>
+        <w:t>lặp</w:t>
+      </w:r>
+      <w:proofErr w:type="spellEnd"/>
+      <w:r>
+        <w:rPr>
+          <w:sz w:val="26"/>
+          <w:szCs w:val="26"/>
+        </w:rPr>
+        <w:t xml:space="preserve">, </w:t>
+      </w:r>
+      <w:proofErr w:type="spellStart"/>
+      <w:r>
+        <w:rPr>
+          <w:sz w:val="26"/>
+          <w:szCs w:val="26"/>
+        </w:rPr>
+        <w:t>từ</w:t>
+      </w:r>
+      <w:proofErr w:type="spellEnd"/>
+      <w:r>
+        <w:rPr>
+          <w:sz w:val="26"/>
+          <w:szCs w:val="26"/>
+        </w:rPr>
+        <w:t xml:space="preserve"> </w:t>
+      </w:r>
+      <w:proofErr w:type="spellStart"/>
+      <w:r>
+        <w:rPr>
+          <w:sz w:val="26"/>
+          <w:szCs w:val="26"/>
+        </w:rPr>
+        <w:t>khóa</w:t>
+      </w:r>
+      <w:proofErr w:type="spellEnd"/>
+      <w:r>
+        <w:rPr>
+          <w:sz w:val="26"/>
+          <w:szCs w:val="26"/>
+        </w:rPr>
+        <w:t xml:space="preserve"> continue-</w:t>
+      </w:r>
+      <w:proofErr w:type="gramStart"/>
+      <w:r>
+        <w:rPr>
+          <w:sz w:val="26"/>
+          <w:szCs w:val="26"/>
+        </w:rPr>
+        <w:t>break .</w:t>
+      </w:r>
+      <w:proofErr w:type="spellStart"/>
+      <w:r>
+        <w:rPr>
+          <w:sz w:val="26"/>
+          <w:szCs w:val="26"/>
+        </w:rPr>
+        <w:t>v</w:t>
+      </w:r>
+      <w:proofErr w:type="gramEnd"/>
+      <w:r>
+        <w:rPr>
+          <w:sz w:val="26"/>
+          <w:szCs w:val="26"/>
+        </w:rPr>
+        <w:t>.v</w:t>
+      </w:r>
+      <w:proofErr w:type="spellEnd"/>
     </w:p>
     <w:p>
       <w:pPr>
@@ -106,12 +739,149 @@
           <w:szCs w:val="26"/>
         </w:rPr>
       </w:pPr>
-      <w:r>
-        <w:rPr>
-          <w:sz w:val="26"/>
-          <w:szCs w:val="26"/>
-        </w:rPr>
-        <w:t>Xây dựng form có giao diện như sau, yêu cầu:</w:t>
+      <w:proofErr w:type="spellStart"/>
+      <w:r>
+        <w:rPr>
+          <w:sz w:val="26"/>
+          <w:szCs w:val="26"/>
+        </w:rPr>
+        <w:t>Xây</w:t>
+      </w:r>
+      <w:proofErr w:type="spellEnd"/>
+      <w:r>
+        <w:rPr>
+          <w:sz w:val="26"/>
+          <w:szCs w:val="26"/>
+        </w:rPr>
+        <w:t xml:space="preserve"> </w:t>
+      </w:r>
+      <w:proofErr w:type="spellStart"/>
+      <w:r>
+        <w:rPr>
+          <w:sz w:val="26"/>
+          <w:szCs w:val="26"/>
+        </w:rPr>
+        <w:t>dựng</w:t>
+      </w:r>
+      <w:proofErr w:type="spellEnd"/>
+      <w:r>
+        <w:rPr>
+          <w:sz w:val="26"/>
+          <w:szCs w:val="26"/>
+        </w:rPr>
+        <w:t xml:space="preserve"> form </w:t>
+      </w:r>
+      <w:proofErr w:type="spellStart"/>
+      <w:r>
+        <w:rPr>
+          <w:sz w:val="26"/>
+          <w:szCs w:val="26"/>
+        </w:rPr>
+        <w:t>có</w:t>
+      </w:r>
+      <w:proofErr w:type="spellEnd"/>
+      <w:r>
+        <w:rPr>
+          <w:sz w:val="26"/>
+          <w:szCs w:val="26"/>
+        </w:rPr>
+        <w:t xml:space="preserve"> </w:t>
+      </w:r>
+      <w:proofErr w:type="spellStart"/>
+      <w:r>
+        <w:rPr>
+          <w:sz w:val="26"/>
+          <w:szCs w:val="26"/>
+        </w:rPr>
+        <w:t>giao</w:t>
+      </w:r>
+      <w:proofErr w:type="spellEnd"/>
+      <w:r>
+        <w:rPr>
+          <w:sz w:val="26"/>
+          <w:szCs w:val="26"/>
+        </w:rPr>
+        <w:t xml:space="preserve"> </w:t>
+      </w:r>
+      <w:proofErr w:type="spellStart"/>
+      <w:r>
+        <w:rPr>
+          <w:sz w:val="26"/>
+          <w:szCs w:val="26"/>
+        </w:rPr>
+        <w:t>diện</w:t>
+      </w:r>
+      <w:proofErr w:type="spellEnd"/>
+      <w:r>
+        <w:rPr>
+          <w:sz w:val="26"/>
+          <w:szCs w:val="26"/>
+        </w:rPr>
+        <w:t xml:space="preserve"> </w:t>
+      </w:r>
+      <w:proofErr w:type="spellStart"/>
+      <w:r>
+        <w:rPr>
+          <w:sz w:val="26"/>
+          <w:szCs w:val="26"/>
+        </w:rPr>
+        <w:t>như</w:t>
+      </w:r>
+      <w:proofErr w:type="spellEnd"/>
+      <w:r>
+        <w:rPr>
+          <w:sz w:val="26"/>
+          <w:szCs w:val="26"/>
+        </w:rPr>
+        <w:t xml:space="preserve"> </w:t>
+      </w:r>
+      <w:proofErr w:type="spellStart"/>
+      <w:r>
+        <w:rPr>
+          <w:sz w:val="26"/>
+          <w:szCs w:val="26"/>
+        </w:rPr>
+        <w:t>sau</w:t>
+      </w:r>
+      <w:proofErr w:type="spellEnd"/>
+      <w:r>
+        <w:rPr>
+          <w:sz w:val="26"/>
+          <w:szCs w:val="26"/>
+        </w:rPr>
+        <w:t xml:space="preserve">, </w:t>
+      </w:r>
+      <w:proofErr w:type="spellStart"/>
+      <w:r>
+        <w:rPr>
+          <w:sz w:val="26"/>
+          <w:szCs w:val="26"/>
+        </w:rPr>
+        <w:t>yêu</w:t>
+      </w:r>
+      <w:proofErr w:type="spellEnd"/>
+      <w:r>
+        <w:rPr>
+          <w:sz w:val="26"/>
+          <w:szCs w:val="26"/>
+        </w:rPr>
+        <w:t xml:space="preserve"> </w:t>
+      </w:r>
+      <w:proofErr w:type="spellStart"/>
+      <w:r>
+        <w:rPr>
+          <w:sz w:val="26"/>
+          <w:szCs w:val="26"/>
+        </w:rPr>
+        <w:t>cầu</w:t>
+      </w:r>
+      <w:proofErr w:type="spellEnd"/>
+      <w:r>
+        <w:rPr>
+          <w:sz w:val="26"/>
+          <w:szCs w:val="26"/>
+        </w:rPr>
+        <w:t>:</w:t>
       </w:r>
     </w:p>
     <w:p>
@@ -126,12 +896,37 @@
           <w:szCs w:val="26"/>
         </w:rPr>
       </w:pPr>
-      <w:r>
-        <w:rPr>
-          <w:sz w:val="26"/>
-          <w:szCs w:val="26"/>
-        </w:rPr>
-        <w:t>Reponsive trên mobile</w:t>
+      <w:proofErr w:type="spellStart"/>
+      <w:r>
+        <w:rPr>
+          <w:sz w:val="26"/>
+          <w:szCs w:val="26"/>
+        </w:rPr>
+        <w:t>Reponsive</w:t>
+      </w:r>
+      <w:proofErr w:type="spellEnd"/>
+      <w:r>
+        <w:rPr>
+          <w:sz w:val="26"/>
+          <w:szCs w:val="26"/>
+        </w:rPr>
+        <w:t xml:space="preserve"> </w:t>
+      </w:r>
+      <w:proofErr w:type="spellStart"/>
+      <w:r>
+        <w:rPr>
+          <w:sz w:val="26"/>
+          <w:szCs w:val="26"/>
+        </w:rPr>
+        <w:t>trên</w:t>
+      </w:r>
+      <w:proofErr w:type="spellEnd"/>
+      <w:r>
+        <w:rPr>
+          <w:sz w:val="26"/>
+          <w:szCs w:val="26"/>
+        </w:rPr>
+        <w:t xml:space="preserve"> mobile</w:t>
       </w:r>
     </w:p>
     <w:p>
@@ -146,12 +941,149 @@
           <w:szCs w:val="26"/>
         </w:rPr>
       </w:pPr>
-      <w:r>
-        <w:rPr>
-          <w:sz w:val="26"/>
-          <w:szCs w:val="26"/>
-        </w:rPr>
-        <w:t>Xử lý validate trước khi submit form, trong các trường hợp sau:</w:t>
+      <w:proofErr w:type="spellStart"/>
+      <w:r>
+        <w:rPr>
+          <w:sz w:val="26"/>
+          <w:szCs w:val="26"/>
+        </w:rPr>
+        <w:t>Xử</w:t>
+      </w:r>
+      <w:proofErr w:type="spellEnd"/>
+      <w:r>
+        <w:rPr>
+          <w:sz w:val="26"/>
+          <w:szCs w:val="26"/>
+        </w:rPr>
+        <w:t xml:space="preserve"> </w:t>
+      </w:r>
+      <w:proofErr w:type="spellStart"/>
+      <w:r>
+        <w:rPr>
+          <w:sz w:val="26"/>
+          <w:szCs w:val="26"/>
+        </w:rPr>
+        <w:t>lý</w:t>
+      </w:r>
+      <w:proofErr w:type="spellEnd"/>
+      <w:r>
+        <w:rPr>
+          <w:sz w:val="26"/>
+          <w:szCs w:val="26"/>
+        </w:rPr>
+        <w:t xml:space="preserve"> validate </w:t>
+      </w:r>
+      <w:proofErr w:type="spellStart"/>
+      <w:r>
+        <w:rPr>
+          <w:sz w:val="26"/>
+          <w:szCs w:val="26"/>
+        </w:rPr>
+        <w:t>trước</w:t>
+      </w:r>
+      <w:proofErr w:type="spellEnd"/>
+      <w:r>
+        <w:rPr>
+          <w:sz w:val="26"/>
+          <w:szCs w:val="26"/>
+        </w:rPr>
+        <w:t xml:space="preserve"> </w:t>
+      </w:r>
+      <w:proofErr w:type="spellStart"/>
+      <w:r>
+        <w:rPr>
+          <w:sz w:val="26"/>
+          <w:szCs w:val="26"/>
+        </w:rPr>
+        <w:t>khi</w:t>
+      </w:r>
+      <w:proofErr w:type="spellEnd"/>
+      <w:r>
+        <w:rPr>
+          <w:sz w:val="26"/>
+          <w:szCs w:val="26"/>
+        </w:rPr>
+        <w:t xml:space="preserve"> submit form, </w:t>
+      </w:r>
+      <w:proofErr w:type="spellStart"/>
+      <w:r>
+        <w:rPr>
+          <w:sz w:val="26"/>
+          <w:szCs w:val="26"/>
+        </w:rPr>
+        <w:t>trong</w:t>
+      </w:r>
+      <w:proofErr w:type="spellEnd"/>
+      <w:r>
+        <w:rPr>
+          <w:sz w:val="26"/>
+          <w:szCs w:val="26"/>
+        </w:rPr>
+        <w:t xml:space="preserve"> </w:t>
+      </w:r>
+      <w:proofErr w:type="spellStart"/>
+      <w:r>
+        <w:rPr>
+          <w:sz w:val="26"/>
+          <w:szCs w:val="26"/>
+        </w:rPr>
+        <w:t>các</w:t>
+      </w:r>
+      <w:proofErr w:type="spellEnd"/>
+      <w:r>
+        <w:rPr>
+          <w:sz w:val="26"/>
+          <w:szCs w:val="26"/>
+        </w:rPr>
+        <w:t xml:space="preserve"> </w:t>
+      </w:r>
+      <w:proofErr w:type="spellStart"/>
+      <w:r>
+        <w:rPr>
+          <w:sz w:val="26"/>
+          <w:szCs w:val="26"/>
+        </w:rPr>
+        <w:t>trường</w:t>
+      </w:r>
+      <w:proofErr w:type="spellEnd"/>
+      <w:r>
+        <w:rPr>
+          <w:sz w:val="26"/>
+          <w:szCs w:val="26"/>
+        </w:rPr>
+        <w:t xml:space="preserve"> </w:t>
+      </w:r>
+      <w:proofErr w:type="spellStart"/>
+      <w:r>
+        <w:rPr>
+          <w:sz w:val="26"/>
+          <w:szCs w:val="26"/>
+        </w:rPr>
+        <w:t>hợp</w:t>
+      </w:r>
+      <w:proofErr w:type="spellEnd"/>
+      <w:r>
+        <w:rPr>
+          <w:sz w:val="26"/>
+          <w:szCs w:val="26"/>
+        </w:rPr>
+        <w:t xml:space="preserve"> </w:t>
+      </w:r>
+      <w:proofErr w:type="spellStart"/>
+      <w:r>
+        <w:rPr>
+          <w:sz w:val="26"/>
+          <w:szCs w:val="26"/>
+        </w:rPr>
+        <w:t>sau</w:t>
+      </w:r>
+      <w:proofErr w:type="spellEnd"/>
+      <w:r>
+        <w:rPr>
+          <w:sz w:val="26"/>
+          <w:szCs w:val="26"/>
+        </w:rPr>
+        <w:t>:</w:t>
       </w:r>
     </w:p>
     <w:p>
@@ -166,12 +1098,405 @@
           <w:szCs w:val="26"/>
         </w:rPr>
       </w:pPr>
-      <w:r>
-        <w:rPr>
-          <w:sz w:val="26"/>
-          <w:szCs w:val="26"/>
-        </w:rPr>
-        <w:t>Yêu cầu tất cả các trường đều phải được nhập, nếu user không nhập đủ, hiển thị ra thông báo lỗi “Cần nhập đủ các trường”</w:t>
+      <w:proofErr w:type="spellStart"/>
+      <w:r>
+        <w:rPr>
+          <w:sz w:val="26"/>
+          <w:szCs w:val="26"/>
+        </w:rPr>
+        <w:t>Yêu</w:t>
+      </w:r>
+      <w:proofErr w:type="spellEnd"/>
+      <w:r>
+        <w:rPr>
+          <w:sz w:val="26"/>
+          <w:szCs w:val="26"/>
+        </w:rPr>
+        <w:t xml:space="preserve"> </w:t>
+      </w:r>
+      <w:proofErr w:type="spellStart"/>
+      <w:r>
+        <w:rPr>
+          <w:sz w:val="26"/>
+          <w:szCs w:val="26"/>
+        </w:rPr>
+        <w:t>cầu</w:t>
+      </w:r>
+      <w:proofErr w:type="spellEnd"/>
+      <w:r>
+        <w:rPr>
+          <w:sz w:val="26"/>
+          <w:szCs w:val="26"/>
+        </w:rPr>
+        <w:t xml:space="preserve"> </w:t>
+      </w:r>
+      <w:proofErr w:type="spellStart"/>
+      <w:r>
+        <w:rPr>
+          <w:sz w:val="26"/>
+          <w:szCs w:val="26"/>
+        </w:rPr>
+        <w:t>tất</w:t>
+      </w:r>
+      <w:proofErr w:type="spellEnd"/>
+      <w:r>
+        <w:rPr>
+          <w:sz w:val="26"/>
+          <w:szCs w:val="26"/>
+        </w:rPr>
+        <w:t xml:space="preserve"> </w:t>
+      </w:r>
+      <w:proofErr w:type="spellStart"/>
+      <w:r>
+        <w:rPr>
+          <w:sz w:val="26"/>
+          <w:szCs w:val="26"/>
+        </w:rPr>
+        <w:t>cả</w:t>
+      </w:r>
+      <w:proofErr w:type="spellEnd"/>
+      <w:r>
+        <w:rPr>
+          <w:sz w:val="26"/>
+          <w:szCs w:val="26"/>
+        </w:rPr>
+        <w:t xml:space="preserve"> </w:t>
+      </w:r>
+      <w:proofErr w:type="spellStart"/>
+      <w:r>
+        <w:rPr>
+          <w:sz w:val="26"/>
+          <w:szCs w:val="26"/>
+        </w:rPr>
+        <w:t>các</w:t>
+      </w:r>
+      <w:proofErr w:type="spellEnd"/>
+      <w:r>
+        <w:rPr>
+          <w:sz w:val="26"/>
+          <w:szCs w:val="26"/>
+        </w:rPr>
+        <w:t xml:space="preserve"> </w:t>
+      </w:r>
+      <w:proofErr w:type="spellStart"/>
+      <w:r>
+        <w:rPr>
+          <w:sz w:val="26"/>
+          <w:szCs w:val="26"/>
+        </w:rPr>
+        <w:t>trường</w:t>
+      </w:r>
+      <w:proofErr w:type="spellEnd"/>
+      <w:r>
+        <w:rPr>
+          <w:sz w:val="26"/>
+          <w:szCs w:val="26"/>
+        </w:rPr>
+        <w:t xml:space="preserve"> </w:t>
+      </w:r>
+      <w:proofErr w:type="spellStart"/>
+      <w:r>
+        <w:rPr>
+          <w:sz w:val="26"/>
+          <w:szCs w:val="26"/>
+        </w:rPr>
+        <w:t>đều</w:t>
+      </w:r>
+      <w:proofErr w:type="spellEnd"/>
+      <w:r>
+        <w:rPr>
+          <w:sz w:val="26"/>
+          <w:szCs w:val="26"/>
+        </w:rPr>
+        <w:t xml:space="preserve"> </w:t>
+      </w:r>
+      <w:proofErr w:type="spellStart"/>
+      <w:r>
+        <w:rPr>
+          <w:sz w:val="26"/>
+          <w:szCs w:val="26"/>
+        </w:rPr>
+        <w:t>phải</w:t>
+      </w:r>
+      <w:proofErr w:type="spellEnd"/>
+      <w:r>
+        <w:rPr>
+          <w:sz w:val="26"/>
+          <w:szCs w:val="26"/>
+        </w:rPr>
+        <w:t xml:space="preserve"> </w:t>
+      </w:r>
+      <w:proofErr w:type="spellStart"/>
+      <w:r>
+        <w:rPr>
+          <w:sz w:val="26"/>
+          <w:szCs w:val="26"/>
+        </w:rPr>
+        <w:t>được</w:t>
+      </w:r>
+      <w:proofErr w:type="spellEnd"/>
+      <w:r>
+        <w:rPr>
+          <w:sz w:val="26"/>
+          <w:szCs w:val="26"/>
+        </w:rPr>
+        <w:t xml:space="preserve"> </w:t>
+      </w:r>
+      <w:proofErr w:type="spellStart"/>
+      <w:r>
+        <w:rPr>
+          <w:sz w:val="26"/>
+          <w:szCs w:val="26"/>
+        </w:rPr>
+        <w:t>nhập</w:t>
+      </w:r>
+      <w:proofErr w:type="spellEnd"/>
+      <w:r>
+        <w:rPr>
+          <w:sz w:val="26"/>
+          <w:szCs w:val="26"/>
+        </w:rPr>
+        <w:t xml:space="preserve">, </w:t>
+      </w:r>
+      <w:proofErr w:type="spellStart"/>
+      <w:r>
+        <w:rPr>
+          <w:sz w:val="26"/>
+          <w:szCs w:val="26"/>
+        </w:rPr>
+        <w:t>nếu</w:t>
+      </w:r>
+      <w:proofErr w:type="spellEnd"/>
+      <w:r>
+        <w:rPr>
+          <w:sz w:val="26"/>
+          <w:szCs w:val="26"/>
+        </w:rPr>
+        <w:t xml:space="preserve"> user </w:t>
+      </w:r>
+      <w:proofErr w:type="spellStart"/>
+      <w:r>
+        <w:rPr>
+          <w:sz w:val="26"/>
+          <w:szCs w:val="26"/>
+        </w:rPr>
+        <w:t>không</w:t>
+      </w:r>
+      <w:proofErr w:type="spellEnd"/>
+      <w:r>
+        <w:rPr>
+          <w:sz w:val="26"/>
+          <w:szCs w:val="26"/>
+        </w:rPr>
+        <w:t xml:space="preserve"> </w:t>
+      </w:r>
+      <w:proofErr w:type="spellStart"/>
+      <w:r>
+        <w:rPr>
+          <w:sz w:val="26"/>
+          <w:szCs w:val="26"/>
+        </w:rPr>
+        <w:t>nhập</w:t>
+      </w:r>
+      <w:proofErr w:type="spellEnd"/>
+      <w:r>
+        <w:rPr>
+          <w:sz w:val="26"/>
+          <w:szCs w:val="26"/>
+        </w:rPr>
+        <w:t xml:space="preserve"> </w:t>
+      </w:r>
+      <w:proofErr w:type="spellStart"/>
+      <w:r>
+        <w:rPr>
+          <w:sz w:val="26"/>
+          <w:szCs w:val="26"/>
+        </w:rPr>
+        <w:t>đủ</w:t>
+      </w:r>
+      <w:proofErr w:type="spellEnd"/>
+      <w:r>
+        <w:rPr>
+          <w:sz w:val="26"/>
+          <w:szCs w:val="26"/>
+        </w:rPr>
+        <w:t xml:space="preserve">, </w:t>
+      </w:r>
+      <w:proofErr w:type="spellStart"/>
+      <w:r>
+        <w:rPr>
+          <w:sz w:val="26"/>
+          <w:szCs w:val="26"/>
+        </w:rPr>
+        <w:t>hiển</w:t>
+      </w:r>
+      <w:proofErr w:type="spellEnd"/>
+      <w:r>
+        <w:rPr>
+          <w:sz w:val="26"/>
+          <w:szCs w:val="26"/>
+        </w:rPr>
+        <w:t xml:space="preserve"> </w:t>
+      </w:r>
+      <w:proofErr w:type="spellStart"/>
+      <w:r>
+        <w:rPr>
+          <w:sz w:val="26"/>
+          <w:szCs w:val="26"/>
+        </w:rPr>
+        <w:t>thị</w:t>
+      </w:r>
+      <w:proofErr w:type="spellEnd"/>
+      <w:r>
+        <w:rPr>
+          <w:sz w:val="26"/>
+          <w:szCs w:val="26"/>
+        </w:rPr>
+        <w:t xml:space="preserve"> </w:t>
+      </w:r>
+      <w:proofErr w:type="spellStart"/>
+      <w:r>
+        <w:rPr>
+          <w:sz w:val="26"/>
+          <w:szCs w:val="26"/>
+        </w:rPr>
+        <w:t>ra</w:t>
+      </w:r>
+      <w:proofErr w:type="spellEnd"/>
+      <w:r>
+        <w:rPr>
+          <w:sz w:val="26"/>
+          <w:szCs w:val="26"/>
+        </w:rPr>
+        <w:t xml:space="preserve"> </w:t>
+      </w:r>
+      <w:proofErr w:type="spellStart"/>
+      <w:r>
+        <w:rPr>
+          <w:sz w:val="26"/>
+          <w:szCs w:val="26"/>
+        </w:rPr>
+        <w:t>thông</w:t>
+      </w:r>
+      <w:proofErr w:type="spellEnd"/>
+      <w:r>
+        <w:rPr>
+          <w:sz w:val="26"/>
+          <w:szCs w:val="26"/>
+        </w:rPr>
+        <w:t xml:space="preserve"> </w:t>
+      </w:r>
+      <w:proofErr w:type="spellStart"/>
+      <w:r>
+        <w:rPr>
+          <w:sz w:val="26"/>
+          <w:szCs w:val="26"/>
+        </w:rPr>
+        <w:t>báo</w:t>
+      </w:r>
+      <w:proofErr w:type="spellEnd"/>
+      <w:r>
+        <w:rPr>
+          <w:sz w:val="26"/>
+          <w:szCs w:val="26"/>
+        </w:rPr>
+        <w:t xml:space="preserve"> </w:t>
+      </w:r>
+      <w:proofErr w:type="spellStart"/>
+      <w:r>
+        <w:rPr>
+          <w:sz w:val="26"/>
+          <w:szCs w:val="26"/>
+        </w:rPr>
+        <w:t>lỗi</w:t>
+      </w:r>
+      <w:proofErr w:type="spellEnd"/>
+      <w:r>
+        <w:rPr>
+          <w:sz w:val="26"/>
+          <w:szCs w:val="26"/>
+        </w:rPr>
+        <w:t xml:space="preserve"> “</w:t>
+      </w:r>
+      <w:proofErr w:type="spellStart"/>
+      <w:r>
+        <w:rPr>
+          <w:sz w:val="26"/>
+          <w:szCs w:val="26"/>
+        </w:rPr>
+        <w:t>Cần</w:t>
+      </w:r>
+      <w:proofErr w:type="spellEnd"/>
+      <w:r>
+        <w:rPr>
+          <w:sz w:val="26"/>
+          <w:szCs w:val="26"/>
+        </w:rPr>
+        <w:t xml:space="preserve"> </w:t>
+      </w:r>
+      <w:proofErr w:type="spellStart"/>
+      <w:r>
+        <w:rPr>
+          <w:sz w:val="26"/>
+          <w:szCs w:val="26"/>
+        </w:rPr>
+        <w:t>nhập</w:t>
+      </w:r>
+      <w:proofErr w:type="spellEnd"/>
+      <w:r>
+        <w:rPr>
+          <w:sz w:val="26"/>
+          <w:szCs w:val="26"/>
+        </w:rPr>
+        <w:t xml:space="preserve"> </w:t>
+      </w:r>
+      <w:proofErr w:type="spellStart"/>
+      <w:r>
+        <w:rPr>
+          <w:sz w:val="26"/>
+          <w:szCs w:val="26"/>
+        </w:rPr>
+        <w:t>đủ</w:t>
+      </w:r>
+      <w:proofErr w:type="spellEnd"/>
+      <w:r>
+        <w:rPr>
+          <w:sz w:val="26"/>
+          <w:szCs w:val="26"/>
+        </w:rPr>
+        <w:t xml:space="preserve"> </w:t>
+      </w:r>
+      <w:proofErr w:type="spellStart"/>
+      <w:r>
+        <w:rPr>
+          <w:sz w:val="26"/>
+          <w:szCs w:val="26"/>
+        </w:rPr>
+        <w:t>các</w:t>
+      </w:r>
+      <w:proofErr w:type="spellEnd"/>
+      <w:r>
+        <w:rPr>
+          <w:sz w:val="26"/>
+          <w:szCs w:val="26"/>
+        </w:rPr>
+        <w:t xml:space="preserve"> </w:t>
+      </w:r>
+      <w:proofErr w:type="spellStart"/>
+      <w:r>
+        <w:rPr>
+          <w:sz w:val="26"/>
+          <w:szCs w:val="26"/>
+        </w:rPr>
+        <w:t>trường</w:t>
+      </w:r>
+      <w:proofErr w:type="spellEnd"/>
+      <w:r>
+        <w:rPr>
+          <w:sz w:val="26"/>
+          <w:szCs w:val="26"/>
+        </w:rPr>
+        <w:t>”</w:t>
       </w:r>
     </w:p>
     <w:p>
@@ -186,12 +1511,341 @@
           <w:szCs w:val="26"/>
         </w:rPr>
       </w:pPr>
-      <w:r>
-        <w:rPr>
-          <w:sz w:val="26"/>
-          <w:szCs w:val="26"/>
-        </w:rPr>
-        <w:t>Trường Your email address cần phải nhập định dạng email, nếu user nhập sai định sạng, hiển thị thông báo lỗi “Cần nhập format email cho trường này”</w:t>
+      <w:proofErr w:type="spellStart"/>
+      <w:r>
+        <w:rPr>
+          <w:sz w:val="26"/>
+          <w:szCs w:val="26"/>
+        </w:rPr>
+        <w:t>Trường</w:t>
+      </w:r>
+      <w:proofErr w:type="spellEnd"/>
+      <w:r>
+        <w:rPr>
+          <w:sz w:val="26"/>
+          <w:szCs w:val="26"/>
+        </w:rPr>
+        <w:t xml:space="preserve"> Your email address </w:t>
+      </w:r>
+      <w:proofErr w:type="spellStart"/>
+      <w:r>
+        <w:rPr>
+          <w:sz w:val="26"/>
+          <w:szCs w:val="26"/>
+        </w:rPr>
+        <w:t>cần</w:t>
+      </w:r>
+      <w:proofErr w:type="spellEnd"/>
+      <w:r>
+        <w:rPr>
+          <w:sz w:val="26"/>
+          <w:szCs w:val="26"/>
+        </w:rPr>
+        <w:t xml:space="preserve"> </w:t>
+      </w:r>
+      <w:proofErr w:type="spellStart"/>
+      <w:r>
+        <w:rPr>
+          <w:sz w:val="26"/>
+          <w:szCs w:val="26"/>
+        </w:rPr>
+        <w:t>phải</w:t>
+      </w:r>
+      <w:proofErr w:type="spellEnd"/>
+      <w:r>
+        <w:rPr>
+          <w:sz w:val="26"/>
+          <w:szCs w:val="26"/>
+        </w:rPr>
+        <w:t xml:space="preserve"> </w:t>
+      </w:r>
+      <w:proofErr w:type="spellStart"/>
+      <w:r>
+        <w:rPr>
+          <w:sz w:val="26"/>
+          <w:szCs w:val="26"/>
+        </w:rPr>
+        <w:t>nhập</w:t>
+      </w:r>
+      <w:proofErr w:type="spellEnd"/>
+      <w:r>
+        <w:rPr>
+          <w:sz w:val="26"/>
+          <w:szCs w:val="26"/>
+        </w:rPr>
+        <w:t xml:space="preserve"> </w:t>
+      </w:r>
+      <w:proofErr w:type="spellStart"/>
+      <w:r>
+        <w:rPr>
+          <w:sz w:val="26"/>
+          <w:szCs w:val="26"/>
+        </w:rPr>
+        <w:t>định</w:t>
+      </w:r>
+      <w:proofErr w:type="spellEnd"/>
+      <w:r>
+        <w:rPr>
+          <w:sz w:val="26"/>
+          <w:szCs w:val="26"/>
+        </w:rPr>
+        <w:t xml:space="preserve"> </w:t>
+      </w:r>
+      <w:proofErr w:type="spellStart"/>
+      <w:r>
+        <w:rPr>
+          <w:sz w:val="26"/>
+          <w:szCs w:val="26"/>
+        </w:rPr>
+        <w:t>dạng</w:t>
+      </w:r>
+      <w:proofErr w:type="spellEnd"/>
+      <w:r>
+        <w:rPr>
+          <w:sz w:val="26"/>
+          <w:szCs w:val="26"/>
+        </w:rPr>
+        <w:t xml:space="preserve"> email, </w:t>
+      </w:r>
+      <w:proofErr w:type="spellStart"/>
+      <w:r>
+        <w:rPr>
+          <w:sz w:val="26"/>
+          <w:szCs w:val="26"/>
+        </w:rPr>
+        <w:t>nếu</w:t>
+      </w:r>
+      <w:proofErr w:type="spellEnd"/>
+      <w:r>
+        <w:rPr>
+          <w:sz w:val="26"/>
+          <w:szCs w:val="26"/>
+        </w:rPr>
+        <w:t xml:space="preserve"> user </w:t>
+      </w:r>
+      <w:proofErr w:type="spellStart"/>
+      <w:r>
+        <w:rPr>
+          <w:sz w:val="26"/>
+          <w:szCs w:val="26"/>
+        </w:rPr>
+        <w:t>nhập</w:t>
+      </w:r>
+      <w:proofErr w:type="spellEnd"/>
+      <w:r>
+        <w:rPr>
+          <w:sz w:val="26"/>
+          <w:szCs w:val="26"/>
+        </w:rPr>
+        <w:t xml:space="preserve"> </w:t>
+      </w:r>
+      <w:proofErr w:type="spellStart"/>
+      <w:r>
+        <w:rPr>
+          <w:sz w:val="26"/>
+          <w:szCs w:val="26"/>
+        </w:rPr>
+        <w:t>sai</w:t>
+      </w:r>
+      <w:proofErr w:type="spellEnd"/>
+      <w:r>
+        <w:rPr>
+          <w:sz w:val="26"/>
+          <w:szCs w:val="26"/>
+        </w:rPr>
+        <w:t xml:space="preserve"> </w:t>
+      </w:r>
+      <w:proofErr w:type="spellStart"/>
+      <w:r>
+        <w:rPr>
+          <w:sz w:val="26"/>
+          <w:szCs w:val="26"/>
+        </w:rPr>
+        <w:t>định</w:t>
+      </w:r>
+      <w:proofErr w:type="spellEnd"/>
+      <w:r>
+        <w:rPr>
+          <w:sz w:val="26"/>
+          <w:szCs w:val="26"/>
+        </w:rPr>
+        <w:t xml:space="preserve"> </w:t>
+      </w:r>
+      <w:proofErr w:type="spellStart"/>
+      <w:r>
+        <w:rPr>
+          <w:sz w:val="26"/>
+          <w:szCs w:val="26"/>
+        </w:rPr>
+        <w:t>sạng</w:t>
+      </w:r>
+      <w:proofErr w:type="spellEnd"/>
+      <w:r>
+        <w:rPr>
+          <w:sz w:val="26"/>
+          <w:szCs w:val="26"/>
+        </w:rPr>
+        <w:t xml:space="preserve">, </w:t>
+      </w:r>
+      <w:proofErr w:type="spellStart"/>
+      <w:r>
+        <w:rPr>
+          <w:sz w:val="26"/>
+          <w:szCs w:val="26"/>
+        </w:rPr>
+        <w:t>hiển</w:t>
+      </w:r>
+      <w:proofErr w:type="spellEnd"/>
+      <w:r>
+        <w:rPr>
+          <w:sz w:val="26"/>
+          <w:szCs w:val="26"/>
+        </w:rPr>
+        <w:t xml:space="preserve"> </w:t>
+      </w:r>
+      <w:proofErr w:type="spellStart"/>
+      <w:r>
+        <w:rPr>
+          <w:sz w:val="26"/>
+          <w:szCs w:val="26"/>
+        </w:rPr>
+        <w:t>thị</w:t>
+      </w:r>
+      <w:proofErr w:type="spellEnd"/>
+      <w:r>
+        <w:rPr>
+          <w:sz w:val="26"/>
+          <w:szCs w:val="26"/>
+        </w:rPr>
+        <w:t xml:space="preserve"> </w:t>
+      </w:r>
+      <w:proofErr w:type="spellStart"/>
+      <w:r>
+        <w:rPr>
+          <w:sz w:val="26"/>
+          <w:szCs w:val="26"/>
+        </w:rPr>
+        <w:t>thông</w:t>
+      </w:r>
+      <w:proofErr w:type="spellEnd"/>
+      <w:r>
+        <w:rPr>
+          <w:sz w:val="26"/>
+          <w:szCs w:val="26"/>
+        </w:rPr>
+        <w:t xml:space="preserve"> </w:t>
+      </w:r>
+      <w:proofErr w:type="spellStart"/>
+      <w:r>
+        <w:rPr>
+          <w:sz w:val="26"/>
+          <w:szCs w:val="26"/>
+        </w:rPr>
+        <w:t>báo</w:t>
+      </w:r>
+      <w:proofErr w:type="spellEnd"/>
+      <w:r>
+        <w:rPr>
+          <w:sz w:val="26"/>
+          <w:szCs w:val="26"/>
+        </w:rPr>
+        <w:t xml:space="preserve"> </w:t>
+      </w:r>
+      <w:proofErr w:type="spellStart"/>
+      <w:r>
+        <w:rPr>
+          <w:sz w:val="26"/>
+          <w:szCs w:val="26"/>
+        </w:rPr>
+        <w:t>lỗi</w:t>
+      </w:r>
+      <w:proofErr w:type="spellEnd"/>
+      <w:r>
+        <w:rPr>
+          <w:sz w:val="26"/>
+          <w:szCs w:val="26"/>
+        </w:rPr>
+        <w:t xml:space="preserve"> “</w:t>
+      </w:r>
+      <w:proofErr w:type="spellStart"/>
+      <w:r>
+        <w:rPr>
+          <w:sz w:val="26"/>
+          <w:szCs w:val="26"/>
+        </w:rPr>
+        <w:t>Cần</w:t>
+      </w:r>
+      <w:proofErr w:type="spellEnd"/>
+      <w:r>
+        <w:rPr>
+          <w:sz w:val="26"/>
+          <w:szCs w:val="26"/>
+        </w:rPr>
+        <w:t xml:space="preserve"> </w:t>
+      </w:r>
+      <w:proofErr w:type="spellStart"/>
+      <w:r>
+        <w:rPr>
+          <w:sz w:val="26"/>
+          <w:szCs w:val="26"/>
+        </w:rPr>
+        <w:t>nhập</w:t>
+      </w:r>
+      <w:proofErr w:type="spellEnd"/>
+      <w:r>
+        <w:rPr>
+          <w:sz w:val="26"/>
+          <w:szCs w:val="26"/>
+        </w:rPr>
+        <w:t xml:space="preserve"> format email </w:t>
+      </w:r>
+      <w:proofErr w:type="spellStart"/>
+      <w:r>
+        <w:rPr>
+          <w:sz w:val="26"/>
+          <w:szCs w:val="26"/>
+        </w:rPr>
+        <w:t>cho</w:t>
+      </w:r>
+      <w:proofErr w:type="spellEnd"/>
+      <w:r>
+        <w:rPr>
+          <w:sz w:val="26"/>
+          <w:szCs w:val="26"/>
+        </w:rPr>
+        <w:t xml:space="preserve"> </w:t>
+      </w:r>
+      <w:proofErr w:type="spellStart"/>
+      <w:r>
+        <w:rPr>
+          <w:sz w:val="26"/>
+          <w:szCs w:val="26"/>
+        </w:rPr>
+        <w:t>trường</w:t>
+      </w:r>
+      <w:proofErr w:type="spellEnd"/>
+      <w:r>
+        <w:rPr>
+          <w:sz w:val="26"/>
+          <w:szCs w:val="26"/>
+        </w:rPr>
+        <w:t xml:space="preserve"> </w:t>
+      </w:r>
+      <w:proofErr w:type="spellStart"/>
+      <w:r>
+        <w:rPr>
+          <w:sz w:val="26"/>
+          <w:szCs w:val="26"/>
+        </w:rPr>
+        <w:t>này</w:t>
+      </w:r>
+      <w:proofErr w:type="spellEnd"/>
+      <w:r>
+        <w:rPr>
+          <w:sz w:val="26"/>
+          <w:szCs w:val="26"/>
+        </w:rPr>
+        <w:t>”</w:t>
       </w:r>
     </w:p>
     <w:p>
@@ -206,36 +1860,365 @@
           <w:szCs w:val="26"/>
         </w:rPr>
       </w:pPr>
-      <w:r>
-        <w:rPr>
-          <w:sz w:val="26"/>
-          <w:szCs w:val="26"/>
-        </w:rPr>
-        <w:t xml:space="preserve">Khi </w:t>
-      </w:r>
-      <w:r>
-        <w:rPr>
-          <w:sz w:val="26"/>
-          <w:szCs w:val="26"/>
-        </w:rPr>
-        <w:t xml:space="preserve">validate thành công và </w:t>
-      </w:r>
-      <w:bookmarkStart w:id="0" w:name="_GoBack"/>
-      <w:bookmarkEnd w:id="0"/>
-      <w:r>
-        <w:rPr>
-          <w:sz w:val="26"/>
-          <w:szCs w:val="26"/>
-        </w:rPr>
-        <w:t>submit form, hiển thị các thông tin mà user nhập ra màn hình</w:t>
-      </w:r>
-      <w:r>
-        <w:rPr>
-          <w:sz w:val="26"/>
-          <w:szCs w:val="26"/>
-        </w:rPr>
-        <w:t>, bao gồm các thông tin với định dạng như sau</w:t>
-      </w:r>
+      <w:proofErr w:type="spellStart"/>
+      <w:r>
+        <w:rPr>
+          <w:sz w:val="26"/>
+          <w:szCs w:val="26"/>
+        </w:rPr>
+        <w:t>Khi</w:t>
+      </w:r>
+      <w:proofErr w:type="spellEnd"/>
+      <w:r>
+        <w:rPr>
+          <w:sz w:val="26"/>
+          <w:szCs w:val="26"/>
+        </w:rPr>
+        <w:t xml:space="preserve"> </w:t>
+      </w:r>
+      <w:r>
+        <w:rPr>
+          <w:sz w:val="26"/>
+          <w:szCs w:val="26"/>
+        </w:rPr>
+        <w:t xml:space="preserve">validate </w:t>
+      </w:r>
+      <w:proofErr w:type="spellStart"/>
+      <w:r>
+        <w:rPr>
+          <w:sz w:val="26"/>
+          <w:szCs w:val="26"/>
+        </w:rPr>
+        <w:t>thành</w:t>
+      </w:r>
+      <w:proofErr w:type="spellEnd"/>
+      <w:r>
+        <w:rPr>
+          <w:sz w:val="26"/>
+          <w:szCs w:val="26"/>
+        </w:rPr>
+        <w:t xml:space="preserve"> </w:t>
+      </w:r>
+      <w:proofErr w:type="spellStart"/>
+      <w:r>
+        <w:rPr>
+          <w:sz w:val="26"/>
+          <w:szCs w:val="26"/>
+        </w:rPr>
+        <w:t>công</w:t>
+      </w:r>
+      <w:proofErr w:type="spellEnd"/>
+      <w:r>
+        <w:rPr>
+          <w:sz w:val="26"/>
+          <w:szCs w:val="26"/>
+        </w:rPr>
+        <w:t xml:space="preserve"> </w:t>
+      </w:r>
+      <w:proofErr w:type="spellStart"/>
+      <w:r>
+        <w:rPr>
+          <w:sz w:val="26"/>
+          <w:szCs w:val="26"/>
+        </w:rPr>
+        <w:t>và</w:t>
+      </w:r>
+      <w:proofErr w:type="spellEnd"/>
+      <w:r>
+        <w:rPr>
+          <w:sz w:val="26"/>
+          <w:szCs w:val="26"/>
+        </w:rPr>
+        <w:t xml:space="preserve"> </w:t>
+      </w:r>
+      <w:r>
+        <w:rPr>
+          <w:sz w:val="26"/>
+          <w:szCs w:val="26"/>
+        </w:rPr>
+        <w:t xml:space="preserve">submit form, </w:t>
+      </w:r>
+      <w:proofErr w:type="spellStart"/>
+      <w:r>
+        <w:rPr>
+          <w:sz w:val="26"/>
+          <w:szCs w:val="26"/>
+        </w:rPr>
+        <w:t>hiển</w:t>
+      </w:r>
+      <w:proofErr w:type="spellEnd"/>
+      <w:r>
+        <w:rPr>
+          <w:sz w:val="26"/>
+          <w:szCs w:val="26"/>
+        </w:rPr>
+        <w:t xml:space="preserve"> </w:t>
+      </w:r>
+      <w:proofErr w:type="spellStart"/>
+      <w:r>
+        <w:rPr>
+          <w:sz w:val="26"/>
+          <w:szCs w:val="26"/>
+        </w:rPr>
+        <w:t>thị</w:t>
+      </w:r>
+      <w:proofErr w:type="spellEnd"/>
+      <w:r>
+        <w:rPr>
+          <w:sz w:val="26"/>
+          <w:szCs w:val="26"/>
+        </w:rPr>
+        <w:t xml:space="preserve"> </w:t>
+      </w:r>
+      <w:proofErr w:type="spellStart"/>
+      <w:r>
+        <w:rPr>
+          <w:sz w:val="26"/>
+          <w:szCs w:val="26"/>
+        </w:rPr>
+        <w:t>các</w:t>
+      </w:r>
+      <w:proofErr w:type="spellEnd"/>
+      <w:r>
+        <w:rPr>
+          <w:sz w:val="26"/>
+          <w:szCs w:val="26"/>
+        </w:rPr>
+        <w:t xml:space="preserve"> </w:t>
+      </w:r>
+      <w:proofErr w:type="spellStart"/>
+      <w:r>
+        <w:rPr>
+          <w:sz w:val="26"/>
+          <w:szCs w:val="26"/>
+        </w:rPr>
+        <w:t>thông</w:t>
+      </w:r>
+      <w:proofErr w:type="spellEnd"/>
+      <w:r>
+        <w:rPr>
+          <w:sz w:val="26"/>
+          <w:szCs w:val="26"/>
+        </w:rPr>
+        <w:t xml:space="preserve"> tin </w:t>
+      </w:r>
+      <w:proofErr w:type="spellStart"/>
+      <w:r>
+        <w:rPr>
+          <w:sz w:val="26"/>
+          <w:szCs w:val="26"/>
+        </w:rPr>
+        <w:t>mà</w:t>
+      </w:r>
+      <w:proofErr w:type="spellEnd"/>
+      <w:r>
+        <w:rPr>
+          <w:sz w:val="26"/>
+          <w:szCs w:val="26"/>
+        </w:rPr>
+        <w:t xml:space="preserve"> user </w:t>
+      </w:r>
+      <w:proofErr w:type="spellStart"/>
+      <w:r>
+        <w:rPr>
+          <w:sz w:val="26"/>
+          <w:szCs w:val="26"/>
+        </w:rPr>
+        <w:t>nhập</w:t>
+      </w:r>
+      <w:proofErr w:type="spellEnd"/>
+      <w:r>
+        <w:rPr>
+          <w:sz w:val="26"/>
+          <w:szCs w:val="26"/>
+        </w:rPr>
+        <w:t xml:space="preserve"> </w:t>
+      </w:r>
+      <w:proofErr w:type="spellStart"/>
+      <w:r>
+        <w:rPr>
+          <w:sz w:val="26"/>
+          <w:szCs w:val="26"/>
+        </w:rPr>
+        <w:t>ra</w:t>
+      </w:r>
+      <w:proofErr w:type="spellEnd"/>
+      <w:r>
+        <w:rPr>
+          <w:sz w:val="26"/>
+          <w:szCs w:val="26"/>
+        </w:rPr>
+        <w:t xml:space="preserve"> </w:t>
+      </w:r>
+      <w:proofErr w:type="spellStart"/>
+      <w:r>
+        <w:rPr>
+          <w:sz w:val="26"/>
+          <w:szCs w:val="26"/>
+        </w:rPr>
+        <w:t>màn</w:t>
+      </w:r>
+      <w:proofErr w:type="spellEnd"/>
+      <w:r>
+        <w:rPr>
+          <w:sz w:val="26"/>
+          <w:szCs w:val="26"/>
+        </w:rPr>
+        <w:t xml:space="preserve"> </w:t>
+      </w:r>
+      <w:proofErr w:type="spellStart"/>
+      <w:r>
+        <w:rPr>
+          <w:sz w:val="26"/>
+          <w:szCs w:val="26"/>
+        </w:rPr>
+        <w:t>hình</w:t>
+      </w:r>
+      <w:proofErr w:type="spellEnd"/>
+      <w:r>
+        <w:rPr>
+          <w:sz w:val="26"/>
+          <w:szCs w:val="26"/>
+        </w:rPr>
+        <w:t xml:space="preserve">, </w:t>
+      </w:r>
+      <w:proofErr w:type="spellStart"/>
+      <w:r>
+        <w:rPr>
+          <w:sz w:val="26"/>
+          <w:szCs w:val="26"/>
+        </w:rPr>
+        <w:t>bao</w:t>
+      </w:r>
+      <w:proofErr w:type="spellEnd"/>
+      <w:r>
+        <w:rPr>
+          <w:sz w:val="26"/>
+          <w:szCs w:val="26"/>
+        </w:rPr>
+        <w:t xml:space="preserve"> </w:t>
+      </w:r>
+      <w:proofErr w:type="spellStart"/>
+      <w:r>
+        <w:rPr>
+          <w:sz w:val="26"/>
+          <w:szCs w:val="26"/>
+        </w:rPr>
+        <w:t>gồm</w:t>
+      </w:r>
+      <w:proofErr w:type="spellEnd"/>
+      <w:r>
+        <w:rPr>
+          <w:sz w:val="26"/>
+          <w:szCs w:val="26"/>
+        </w:rPr>
+        <w:t xml:space="preserve"> </w:t>
+      </w:r>
+      <w:proofErr w:type="spellStart"/>
+      <w:r>
+        <w:rPr>
+          <w:sz w:val="26"/>
+          <w:szCs w:val="26"/>
+        </w:rPr>
+        <w:t>các</w:t>
+      </w:r>
+      <w:proofErr w:type="spellEnd"/>
+      <w:r>
+        <w:rPr>
+          <w:sz w:val="26"/>
+          <w:szCs w:val="26"/>
+        </w:rPr>
+        <w:t xml:space="preserve"> </w:t>
+      </w:r>
+      <w:proofErr w:type="spellStart"/>
+      <w:r>
+        <w:rPr>
+          <w:sz w:val="26"/>
+          <w:szCs w:val="26"/>
+        </w:rPr>
+        <w:t>thông</w:t>
+      </w:r>
+      <w:proofErr w:type="spellEnd"/>
+      <w:r>
+        <w:rPr>
+          <w:sz w:val="26"/>
+          <w:szCs w:val="26"/>
+        </w:rPr>
+        <w:t xml:space="preserve"> tin </w:t>
+      </w:r>
+      <w:proofErr w:type="spellStart"/>
+      <w:r>
+        <w:rPr>
+          <w:sz w:val="26"/>
+          <w:szCs w:val="26"/>
+        </w:rPr>
+        <w:t>với</w:t>
+      </w:r>
+      <w:proofErr w:type="spellEnd"/>
+      <w:r>
+        <w:rPr>
+          <w:sz w:val="26"/>
+          <w:szCs w:val="26"/>
+        </w:rPr>
+        <w:t xml:space="preserve"> </w:t>
+      </w:r>
+      <w:proofErr w:type="spellStart"/>
+      <w:r>
+        <w:rPr>
+          <w:sz w:val="26"/>
+          <w:szCs w:val="26"/>
+        </w:rPr>
+        <w:t>định</w:t>
+      </w:r>
+      <w:proofErr w:type="spellEnd"/>
+      <w:r>
+        <w:rPr>
+          <w:sz w:val="26"/>
+          <w:szCs w:val="26"/>
+        </w:rPr>
+        <w:t xml:space="preserve"> </w:t>
+      </w:r>
+      <w:proofErr w:type="spellStart"/>
+      <w:r>
+        <w:rPr>
+          <w:sz w:val="26"/>
+          <w:szCs w:val="26"/>
+        </w:rPr>
+        <w:t>dạng</w:t>
+      </w:r>
+      <w:proofErr w:type="spellEnd"/>
+      <w:r>
+        <w:rPr>
+          <w:sz w:val="26"/>
+          <w:szCs w:val="26"/>
+        </w:rPr>
+        <w:t xml:space="preserve"> </w:t>
+      </w:r>
+      <w:proofErr w:type="spellStart"/>
+      <w:r>
+        <w:rPr>
+          <w:sz w:val="26"/>
+          <w:szCs w:val="26"/>
+        </w:rPr>
+        <w:t>như</w:t>
+      </w:r>
+      <w:proofErr w:type="spellEnd"/>
+      <w:r>
+        <w:rPr>
+          <w:sz w:val="26"/>
+          <w:szCs w:val="26"/>
+        </w:rPr>
+        <w:t xml:space="preserve"> </w:t>
+      </w:r>
+      <w:proofErr w:type="spellStart"/>
+      <w:r>
+        <w:rPr>
+          <w:sz w:val="26"/>
+          <w:szCs w:val="26"/>
+        </w:rPr>
+        <w:t>sau</w:t>
+      </w:r>
+      <w:proofErr w:type="spellEnd"/>
     </w:p>
     <w:p>
       <w:pPr>
@@ -345,6 +2328,7 @@
       <w:pPr>
         <w:pStyle w:val="ListParagraph"/>
         <w:ind w:left="1440"/>
+        <w:jc w:val="center"/>
         <w:rPr>
           <w:sz w:val="28"/>
           <w:szCs w:val="28"/>
@@ -392,6 +2376,1623 @@
         </w:drawing>
       </w:r>
     </w:p>
+    <w:p>
+      <w:pPr>
+        <w:pStyle w:val="ListParagraph"/>
+        <w:ind w:left="1440"/>
+        <w:jc w:val="center"/>
+        <w:rPr>
+          <w:sz w:val="28"/>
+          <w:szCs w:val="28"/>
+        </w:rPr>
+      </w:pPr>
+    </w:p>
+    <w:p>
+      <w:pPr>
+        <w:pStyle w:val="ListParagraph"/>
+        <w:ind w:left="1440"/>
+        <w:rPr>
+          <w:noProof/>
+          <w:sz w:val="26"/>
+          <w:szCs w:val="26"/>
+        </w:rPr>
+      </w:pPr>
+    </w:p>
+    <w:p>
+      <w:pPr>
+        <w:pStyle w:val="ListParagraph"/>
+        <w:numPr>
+          <w:ilvl w:val="0"/>
+          <w:numId w:val="29"/>
+        </w:numPr>
+        <w:rPr>
+          <w:sz w:val="26"/>
+          <w:szCs w:val="26"/>
+        </w:rPr>
+      </w:pPr>
+      <w:proofErr w:type="spellStart"/>
+      <w:r>
+        <w:rPr>
+          <w:sz w:val="26"/>
+          <w:szCs w:val="26"/>
+        </w:rPr>
+        <w:t>Xây</w:t>
+      </w:r>
+      <w:proofErr w:type="spellEnd"/>
+      <w:r>
+        <w:rPr>
+          <w:sz w:val="26"/>
+          <w:szCs w:val="26"/>
+        </w:rPr>
+        <w:t xml:space="preserve"> </w:t>
+      </w:r>
+      <w:proofErr w:type="spellStart"/>
+      <w:r>
+        <w:rPr>
+          <w:sz w:val="26"/>
+          <w:szCs w:val="26"/>
+        </w:rPr>
+        <w:t>dựng</w:t>
+      </w:r>
+      <w:proofErr w:type="spellEnd"/>
+      <w:r>
+        <w:rPr>
+          <w:sz w:val="26"/>
+          <w:szCs w:val="26"/>
+        </w:rPr>
+        <w:t xml:space="preserve"> 1 </w:t>
+      </w:r>
+      <w:proofErr w:type="spellStart"/>
+      <w:r>
+        <w:rPr>
+          <w:sz w:val="26"/>
+          <w:szCs w:val="26"/>
+        </w:rPr>
+        <w:t>ứng</w:t>
+      </w:r>
+      <w:proofErr w:type="spellEnd"/>
+      <w:r>
+        <w:rPr>
+          <w:sz w:val="26"/>
+          <w:szCs w:val="26"/>
+        </w:rPr>
+        <w:t xml:space="preserve"> </w:t>
+      </w:r>
+      <w:proofErr w:type="spellStart"/>
+      <w:r>
+        <w:rPr>
+          <w:sz w:val="26"/>
+          <w:szCs w:val="26"/>
+        </w:rPr>
+        <w:t>dụng</w:t>
+      </w:r>
+      <w:proofErr w:type="spellEnd"/>
+      <w:r>
+        <w:rPr>
+          <w:sz w:val="26"/>
+          <w:szCs w:val="26"/>
+        </w:rPr>
+        <w:t xml:space="preserve"> chat </w:t>
+      </w:r>
+      <w:proofErr w:type="spellStart"/>
+      <w:r>
+        <w:rPr>
+          <w:sz w:val="26"/>
+          <w:szCs w:val="26"/>
+        </w:rPr>
+        <w:t>đơn</w:t>
+      </w:r>
+      <w:proofErr w:type="spellEnd"/>
+      <w:r>
+        <w:rPr>
+          <w:sz w:val="26"/>
+          <w:szCs w:val="26"/>
+        </w:rPr>
+        <w:t xml:space="preserve"> </w:t>
+      </w:r>
+      <w:proofErr w:type="spellStart"/>
+      <w:r>
+        <w:rPr>
+          <w:sz w:val="26"/>
+          <w:szCs w:val="26"/>
+        </w:rPr>
+        <w:t>giả</w:t>
+      </w:r>
+      <w:r>
+        <w:rPr>
+          <w:sz w:val="26"/>
+          <w:szCs w:val="26"/>
+        </w:rPr>
+        <w:t>n</w:t>
+      </w:r>
+      <w:proofErr w:type="spellEnd"/>
+      <w:r>
+        <w:rPr>
+          <w:sz w:val="26"/>
+          <w:szCs w:val="26"/>
+        </w:rPr>
+        <w:t xml:space="preserve"> </w:t>
+      </w:r>
+      <w:proofErr w:type="spellStart"/>
+      <w:r>
+        <w:rPr>
+          <w:sz w:val="26"/>
+          <w:szCs w:val="26"/>
+        </w:rPr>
+        <w:t>như</w:t>
+      </w:r>
+      <w:proofErr w:type="spellEnd"/>
+      <w:r>
+        <w:rPr>
+          <w:sz w:val="26"/>
+          <w:szCs w:val="26"/>
+        </w:rPr>
+        <w:t xml:space="preserve"> </w:t>
+      </w:r>
+      <w:proofErr w:type="spellStart"/>
+      <w:r>
+        <w:rPr>
+          <w:sz w:val="26"/>
+          <w:szCs w:val="26"/>
+        </w:rPr>
+        <w:t>sau</w:t>
+      </w:r>
+      <w:proofErr w:type="spellEnd"/>
+      <w:r>
+        <w:rPr>
+          <w:sz w:val="26"/>
+          <w:szCs w:val="26"/>
+        </w:rPr>
+        <w:t xml:space="preserve">, </w:t>
+      </w:r>
+      <w:proofErr w:type="spellStart"/>
+      <w:r>
+        <w:rPr>
+          <w:sz w:val="26"/>
+          <w:szCs w:val="26"/>
+        </w:rPr>
+        <w:t>yêu</w:t>
+      </w:r>
+      <w:proofErr w:type="spellEnd"/>
+      <w:r>
+        <w:rPr>
+          <w:sz w:val="26"/>
+          <w:szCs w:val="26"/>
+        </w:rPr>
+        <w:t xml:space="preserve"> </w:t>
+      </w:r>
+      <w:proofErr w:type="spellStart"/>
+      <w:r>
+        <w:rPr>
+          <w:sz w:val="26"/>
+          <w:szCs w:val="26"/>
+        </w:rPr>
+        <w:t>cầu</w:t>
+      </w:r>
+      <w:proofErr w:type="spellEnd"/>
+      <w:r>
+        <w:rPr>
+          <w:sz w:val="26"/>
+          <w:szCs w:val="26"/>
+        </w:rPr>
+        <w:t>:</w:t>
+      </w:r>
+    </w:p>
+    <w:p>
+      <w:pPr>
+        <w:pStyle w:val="ListParagraph"/>
+        <w:numPr>
+          <w:ilvl w:val="0"/>
+          <w:numId w:val="30"/>
+        </w:numPr>
+        <w:rPr>
+          <w:sz w:val="26"/>
+          <w:szCs w:val="26"/>
+        </w:rPr>
+      </w:pPr>
+      <w:proofErr w:type="spellStart"/>
+      <w:r>
+        <w:rPr>
+          <w:sz w:val="26"/>
+          <w:szCs w:val="26"/>
+        </w:rPr>
+        <w:t>Mỗi</w:t>
+      </w:r>
+      <w:proofErr w:type="spellEnd"/>
+      <w:r>
+        <w:rPr>
+          <w:sz w:val="26"/>
+          <w:szCs w:val="26"/>
+        </w:rPr>
+        <w:t xml:space="preserve"> </w:t>
+      </w:r>
+      <w:proofErr w:type="spellStart"/>
+      <w:r>
+        <w:rPr>
+          <w:sz w:val="26"/>
+          <w:szCs w:val="26"/>
+        </w:rPr>
+        <w:t>khi</w:t>
+      </w:r>
+      <w:proofErr w:type="spellEnd"/>
+      <w:r>
+        <w:rPr>
+          <w:sz w:val="26"/>
+          <w:szCs w:val="26"/>
+        </w:rPr>
+        <w:t xml:space="preserve"> user </w:t>
+      </w:r>
+      <w:proofErr w:type="spellStart"/>
+      <w:r>
+        <w:rPr>
+          <w:sz w:val="26"/>
+          <w:szCs w:val="26"/>
+        </w:rPr>
+        <w:t>nhập</w:t>
+      </w:r>
+      <w:proofErr w:type="spellEnd"/>
+      <w:r>
+        <w:rPr>
+          <w:sz w:val="26"/>
+          <w:szCs w:val="26"/>
+        </w:rPr>
+        <w:t xml:space="preserve"> text </w:t>
+      </w:r>
+      <w:proofErr w:type="spellStart"/>
+      <w:r>
+        <w:rPr>
+          <w:sz w:val="26"/>
+          <w:szCs w:val="26"/>
+        </w:rPr>
+        <w:t>và</w:t>
+      </w:r>
+      <w:proofErr w:type="spellEnd"/>
+      <w:r>
+        <w:rPr>
+          <w:sz w:val="26"/>
+          <w:szCs w:val="26"/>
+        </w:rPr>
+        <w:t xml:space="preserve"> click </w:t>
+      </w:r>
+      <w:proofErr w:type="spellStart"/>
+      <w:r>
+        <w:rPr>
+          <w:sz w:val="26"/>
+          <w:szCs w:val="26"/>
+        </w:rPr>
+        <w:t>nút</w:t>
+      </w:r>
+      <w:proofErr w:type="spellEnd"/>
+      <w:r>
+        <w:rPr>
+          <w:sz w:val="26"/>
+          <w:szCs w:val="26"/>
+        </w:rPr>
+        <w:t xml:space="preserve"> </w:t>
+      </w:r>
+      <w:proofErr w:type="spellStart"/>
+      <w:r>
+        <w:rPr>
+          <w:sz w:val="26"/>
+          <w:szCs w:val="26"/>
+        </w:rPr>
+        <w:t>Gửi</w:t>
+      </w:r>
+      <w:proofErr w:type="spellEnd"/>
+      <w:r>
+        <w:rPr>
+          <w:sz w:val="26"/>
+          <w:szCs w:val="26"/>
+        </w:rPr>
+        <w:t xml:space="preserve">, </w:t>
+      </w:r>
+      <w:proofErr w:type="spellStart"/>
+      <w:r>
+        <w:rPr>
+          <w:sz w:val="26"/>
+          <w:szCs w:val="26"/>
+        </w:rPr>
+        <w:t>sẽ</w:t>
+      </w:r>
+      <w:proofErr w:type="spellEnd"/>
+      <w:r>
+        <w:rPr>
+          <w:sz w:val="26"/>
+          <w:szCs w:val="26"/>
+        </w:rPr>
+        <w:t xml:space="preserve"> </w:t>
+      </w:r>
+      <w:proofErr w:type="spellStart"/>
+      <w:r>
+        <w:rPr>
+          <w:sz w:val="26"/>
+          <w:szCs w:val="26"/>
+        </w:rPr>
+        <w:t>hiển</w:t>
+      </w:r>
+      <w:proofErr w:type="spellEnd"/>
+      <w:r>
+        <w:rPr>
+          <w:sz w:val="26"/>
+          <w:szCs w:val="26"/>
+        </w:rPr>
+        <w:t xml:space="preserve"> </w:t>
+      </w:r>
+      <w:proofErr w:type="spellStart"/>
+      <w:r>
+        <w:rPr>
+          <w:sz w:val="26"/>
+          <w:szCs w:val="26"/>
+        </w:rPr>
+        <w:t>thị</w:t>
+      </w:r>
+      <w:proofErr w:type="spellEnd"/>
+      <w:r>
+        <w:rPr>
+          <w:sz w:val="26"/>
+          <w:szCs w:val="26"/>
+        </w:rPr>
+        <w:t xml:space="preserve"> </w:t>
+      </w:r>
+      <w:proofErr w:type="spellStart"/>
+      <w:r>
+        <w:rPr>
+          <w:sz w:val="26"/>
+          <w:szCs w:val="26"/>
+        </w:rPr>
+        <w:t>nội</w:t>
+      </w:r>
+      <w:proofErr w:type="spellEnd"/>
+      <w:r>
+        <w:rPr>
+          <w:sz w:val="26"/>
+          <w:szCs w:val="26"/>
+        </w:rPr>
+        <w:t xml:space="preserve"> dung tin </w:t>
+      </w:r>
+      <w:proofErr w:type="spellStart"/>
+      <w:r>
+        <w:rPr>
+          <w:sz w:val="26"/>
+          <w:szCs w:val="26"/>
+        </w:rPr>
+        <w:t>nhắn</w:t>
+      </w:r>
+      <w:proofErr w:type="spellEnd"/>
+      <w:r>
+        <w:rPr>
+          <w:sz w:val="26"/>
+          <w:szCs w:val="26"/>
+        </w:rPr>
+        <w:t xml:space="preserve"> </w:t>
+      </w:r>
+      <w:proofErr w:type="spellStart"/>
+      <w:r>
+        <w:rPr>
+          <w:sz w:val="26"/>
+          <w:szCs w:val="26"/>
+        </w:rPr>
+        <w:t>mà</w:t>
+      </w:r>
+      <w:proofErr w:type="spellEnd"/>
+      <w:r>
+        <w:rPr>
+          <w:sz w:val="26"/>
+          <w:szCs w:val="26"/>
+        </w:rPr>
+        <w:t xml:space="preserve"> </w:t>
+      </w:r>
+      <w:proofErr w:type="spellStart"/>
+      <w:r>
+        <w:rPr>
+          <w:sz w:val="26"/>
+          <w:szCs w:val="26"/>
+        </w:rPr>
+        <w:t>họ</w:t>
+      </w:r>
+      <w:proofErr w:type="spellEnd"/>
+      <w:r>
+        <w:rPr>
+          <w:sz w:val="26"/>
+          <w:szCs w:val="26"/>
+        </w:rPr>
+        <w:t xml:space="preserve"> </w:t>
+      </w:r>
+      <w:proofErr w:type="spellStart"/>
+      <w:r>
+        <w:rPr>
+          <w:sz w:val="26"/>
+          <w:szCs w:val="26"/>
+        </w:rPr>
+        <w:t>vừa</w:t>
+      </w:r>
+      <w:proofErr w:type="spellEnd"/>
+      <w:r>
+        <w:rPr>
+          <w:sz w:val="26"/>
+          <w:szCs w:val="26"/>
+        </w:rPr>
+        <w:t xml:space="preserve"> </w:t>
+      </w:r>
+      <w:proofErr w:type="spellStart"/>
+      <w:r>
+        <w:rPr>
+          <w:sz w:val="26"/>
+          <w:szCs w:val="26"/>
+        </w:rPr>
+        <w:t>nhập</w:t>
+      </w:r>
+      <w:proofErr w:type="spellEnd"/>
+      <w:r>
+        <w:rPr>
+          <w:sz w:val="26"/>
+          <w:szCs w:val="26"/>
+        </w:rPr>
+        <w:t xml:space="preserve"> </w:t>
+      </w:r>
+      <w:proofErr w:type="spellStart"/>
+      <w:r>
+        <w:rPr>
+          <w:sz w:val="26"/>
+          <w:szCs w:val="26"/>
+        </w:rPr>
+        <w:t>lên</w:t>
+      </w:r>
+      <w:proofErr w:type="spellEnd"/>
+      <w:r>
+        <w:rPr>
+          <w:sz w:val="26"/>
+          <w:szCs w:val="26"/>
+        </w:rPr>
+        <w:t xml:space="preserve">, </w:t>
+      </w:r>
+      <w:proofErr w:type="spellStart"/>
+      <w:r>
+        <w:rPr>
+          <w:sz w:val="26"/>
+          <w:szCs w:val="26"/>
+        </w:rPr>
+        <w:t>các</w:t>
+      </w:r>
+      <w:proofErr w:type="spellEnd"/>
+      <w:r>
+        <w:rPr>
+          <w:sz w:val="26"/>
+          <w:szCs w:val="26"/>
+        </w:rPr>
+        <w:t xml:space="preserve"> tin </w:t>
+      </w:r>
+      <w:proofErr w:type="spellStart"/>
+      <w:r>
+        <w:rPr>
+          <w:sz w:val="26"/>
+          <w:szCs w:val="26"/>
+        </w:rPr>
+        <w:t>nhắn</w:t>
+      </w:r>
+      <w:proofErr w:type="spellEnd"/>
+      <w:r>
+        <w:rPr>
+          <w:sz w:val="26"/>
+          <w:szCs w:val="26"/>
+        </w:rPr>
+        <w:t xml:space="preserve"> </w:t>
+      </w:r>
+      <w:proofErr w:type="spellStart"/>
+      <w:r>
+        <w:rPr>
+          <w:sz w:val="26"/>
+          <w:szCs w:val="26"/>
+        </w:rPr>
+        <w:t>sẽ</w:t>
+      </w:r>
+      <w:proofErr w:type="spellEnd"/>
+      <w:r>
+        <w:rPr>
+          <w:sz w:val="26"/>
+          <w:szCs w:val="26"/>
+        </w:rPr>
+        <w:t xml:space="preserve"> </w:t>
+      </w:r>
+      <w:proofErr w:type="spellStart"/>
+      <w:r>
+        <w:rPr>
+          <w:sz w:val="26"/>
+          <w:szCs w:val="26"/>
+        </w:rPr>
+        <w:t>theo</w:t>
+      </w:r>
+      <w:proofErr w:type="spellEnd"/>
+      <w:r>
+        <w:rPr>
+          <w:sz w:val="26"/>
+          <w:szCs w:val="26"/>
+        </w:rPr>
+        <w:t xml:space="preserve"> </w:t>
+      </w:r>
+      <w:proofErr w:type="spellStart"/>
+      <w:r>
+        <w:rPr>
+          <w:sz w:val="26"/>
+          <w:szCs w:val="26"/>
+        </w:rPr>
+        <w:t>thứ</w:t>
+      </w:r>
+      <w:proofErr w:type="spellEnd"/>
+      <w:r>
+        <w:rPr>
+          <w:sz w:val="26"/>
+          <w:szCs w:val="26"/>
+        </w:rPr>
+        <w:t xml:space="preserve"> </w:t>
+      </w:r>
+      <w:proofErr w:type="spellStart"/>
+      <w:r>
+        <w:rPr>
+          <w:sz w:val="26"/>
+          <w:szCs w:val="26"/>
+        </w:rPr>
+        <w:t>tự</w:t>
+      </w:r>
+      <w:proofErr w:type="spellEnd"/>
+      <w:r>
+        <w:rPr>
+          <w:sz w:val="26"/>
+          <w:szCs w:val="26"/>
+        </w:rPr>
+        <w:t xml:space="preserve"> </w:t>
+      </w:r>
+      <w:proofErr w:type="spellStart"/>
+      <w:r>
+        <w:rPr>
+          <w:sz w:val="26"/>
+          <w:szCs w:val="26"/>
+        </w:rPr>
+        <w:t>mới</w:t>
+      </w:r>
+      <w:proofErr w:type="spellEnd"/>
+      <w:r>
+        <w:rPr>
+          <w:sz w:val="26"/>
+          <w:szCs w:val="26"/>
+        </w:rPr>
+        <w:t xml:space="preserve"> </w:t>
+      </w:r>
+      <w:proofErr w:type="spellStart"/>
+      <w:r>
+        <w:rPr>
+          <w:sz w:val="26"/>
+          <w:szCs w:val="26"/>
+        </w:rPr>
+        <w:t>nhất</w:t>
+      </w:r>
+      <w:proofErr w:type="spellEnd"/>
+      <w:r>
+        <w:rPr>
+          <w:sz w:val="26"/>
+          <w:szCs w:val="26"/>
+        </w:rPr>
+        <w:t xml:space="preserve"> </w:t>
+      </w:r>
+      <w:proofErr w:type="spellStart"/>
+      <w:r>
+        <w:rPr>
+          <w:sz w:val="26"/>
+          <w:szCs w:val="26"/>
+        </w:rPr>
+        <w:t>xếp</w:t>
+      </w:r>
+      <w:proofErr w:type="spellEnd"/>
+      <w:r>
+        <w:rPr>
+          <w:sz w:val="26"/>
+          <w:szCs w:val="26"/>
+        </w:rPr>
+        <w:t xml:space="preserve"> </w:t>
+      </w:r>
+      <w:proofErr w:type="spellStart"/>
+      <w:r>
+        <w:rPr>
+          <w:sz w:val="26"/>
+          <w:szCs w:val="26"/>
+        </w:rPr>
+        <w:t>dưới</w:t>
+      </w:r>
+      <w:proofErr w:type="spellEnd"/>
+      <w:r>
+        <w:rPr>
+          <w:sz w:val="26"/>
+          <w:szCs w:val="26"/>
+        </w:rPr>
+        <w:t>,</w:t>
+      </w:r>
+      <w:r>
+        <w:rPr>
+          <w:sz w:val="26"/>
+          <w:szCs w:val="26"/>
+        </w:rPr>
+        <w:t xml:space="preserve"> </w:t>
+      </w:r>
+      <w:proofErr w:type="spellStart"/>
+      <w:r>
+        <w:rPr>
+          <w:sz w:val="26"/>
+          <w:szCs w:val="26"/>
+        </w:rPr>
+        <w:t>kèm</w:t>
+      </w:r>
+      <w:proofErr w:type="spellEnd"/>
+      <w:r>
+        <w:rPr>
+          <w:sz w:val="26"/>
+          <w:szCs w:val="26"/>
+        </w:rPr>
+        <w:t xml:space="preserve"> </w:t>
+      </w:r>
+      <w:proofErr w:type="spellStart"/>
+      <w:r>
+        <w:rPr>
+          <w:sz w:val="26"/>
+          <w:szCs w:val="26"/>
+        </w:rPr>
+        <w:t>thời</w:t>
+      </w:r>
+      <w:proofErr w:type="spellEnd"/>
+      <w:r>
+        <w:rPr>
+          <w:sz w:val="26"/>
+          <w:szCs w:val="26"/>
+        </w:rPr>
+        <w:t xml:space="preserve"> </w:t>
+      </w:r>
+      <w:proofErr w:type="spellStart"/>
+      <w:r>
+        <w:rPr>
+          <w:sz w:val="26"/>
+          <w:szCs w:val="26"/>
+        </w:rPr>
+        <w:t>gian</w:t>
+      </w:r>
+      <w:proofErr w:type="spellEnd"/>
+      <w:r>
+        <w:rPr>
+          <w:sz w:val="26"/>
+          <w:szCs w:val="26"/>
+        </w:rPr>
+        <w:t xml:space="preserve"> </w:t>
+      </w:r>
+      <w:proofErr w:type="spellStart"/>
+      <w:r>
+        <w:rPr>
+          <w:sz w:val="26"/>
+          <w:szCs w:val="26"/>
+        </w:rPr>
+        <w:t>gửi</w:t>
+      </w:r>
+      <w:proofErr w:type="spellEnd"/>
+      <w:r>
+        <w:rPr>
+          <w:sz w:val="26"/>
+          <w:szCs w:val="26"/>
+        </w:rPr>
+        <w:t xml:space="preserve"> tin </w:t>
+      </w:r>
+      <w:proofErr w:type="spellStart"/>
+      <w:r>
+        <w:rPr>
+          <w:sz w:val="26"/>
+          <w:szCs w:val="26"/>
+        </w:rPr>
+        <w:t>nhắn</w:t>
+      </w:r>
+      <w:proofErr w:type="spellEnd"/>
+    </w:p>
+    <w:p>
+      <w:pPr>
+        <w:ind w:left="1440"/>
+        <w:rPr>
+          <w:sz w:val="26"/>
+          <w:szCs w:val="26"/>
+        </w:rPr>
+      </w:pPr>
+      <w:r>
+        <w:rPr>
+          <w:b/>
+          <w:sz w:val="26"/>
+          <w:szCs w:val="26"/>
+        </w:rPr>
+        <w:t>Tips</w:t>
+      </w:r>
+      <w:r>
+        <w:rPr>
+          <w:b/>
+          <w:sz w:val="26"/>
+          <w:szCs w:val="26"/>
+        </w:rPr>
+        <w:t xml:space="preserve">: </w:t>
+      </w:r>
+      <w:proofErr w:type="spellStart"/>
+      <w:r>
+        <w:rPr>
+          <w:sz w:val="26"/>
+          <w:szCs w:val="26"/>
+        </w:rPr>
+        <w:t>hàm</w:t>
+      </w:r>
+      <w:proofErr w:type="spellEnd"/>
+      <w:r>
+        <w:rPr>
+          <w:sz w:val="26"/>
+          <w:szCs w:val="26"/>
+        </w:rPr>
+        <w:t xml:space="preserve"> </w:t>
+      </w:r>
+      <w:proofErr w:type="spellStart"/>
+      <w:r>
+        <w:rPr>
+          <w:sz w:val="26"/>
+          <w:szCs w:val="26"/>
+        </w:rPr>
+        <w:t>lấy</w:t>
+      </w:r>
+      <w:proofErr w:type="spellEnd"/>
+      <w:r>
+        <w:rPr>
+          <w:sz w:val="26"/>
+          <w:szCs w:val="26"/>
+        </w:rPr>
+        <w:t xml:space="preserve"> </w:t>
+      </w:r>
+      <w:proofErr w:type="spellStart"/>
+      <w:r>
+        <w:rPr>
+          <w:sz w:val="26"/>
+          <w:szCs w:val="26"/>
+        </w:rPr>
+        <w:t>ngày</w:t>
+      </w:r>
+      <w:proofErr w:type="spellEnd"/>
+      <w:r>
+        <w:rPr>
+          <w:sz w:val="26"/>
+          <w:szCs w:val="26"/>
+        </w:rPr>
+        <w:t xml:space="preserve"> </w:t>
+      </w:r>
+      <w:proofErr w:type="spellStart"/>
+      <w:r>
+        <w:rPr>
+          <w:sz w:val="26"/>
+          <w:szCs w:val="26"/>
+        </w:rPr>
+        <w:t>giờ</w:t>
+      </w:r>
+      <w:proofErr w:type="spellEnd"/>
+      <w:r>
+        <w:rPr>
+          <w:sz w:val="26"/>
+          <w:szCs w:val="26"/>
+        </w:rPr>
+        <w:t xml:space="preserve"> </w:t>
+      </w:r>
+      <w:proofErr w:type="spellStart"/>
+      <w:r>
+        <w:rPr>
+          <w:sz w:val="26"/>
+          <w:szCs w:val="26"/>
+        </w:rPr>
+        <w:t>hiện</w:t>
+      </w:r>
+      <w:proofErr w:type="spellEnd"/>
+      <w:r>
+        <w:rPr>
+          <w:sz w:val="26"/>
+          <w:szCs w:val="26"/>
+        </w:rPr>
+        <w:t xml:space="preserve"> </w:t>
+      </w:r>
+      <w:proofErr w:type="spellStart"/>
+      <w:r>
+        <w:rPr>
+          <w:sz w:val="26"/>
+          <w:szCs w:val="26"/>
+        </w:rPr>
+        <w:t>tại</w:t>
+      </w:r>
+      <w:proofErr w:type="spellEnd"/>
+      <w:r>
+        <w:rPr>
+          <w:sz w:val="26"/>
+          <w:szCs w:val="26"/>
+        </w:rPr>
+        <w:t xml:space="preserve"> </w:t>
+      </w:r>
+      <w:proofErr w:type="spellStart"/>
+      <w:r>
+        <w:rPr>
+          <w:sz w:val="26"/>
+          <w:szCs w:val="26"/>
+        </w:rPr>
+        <w:t>theo</w:t>
+      </w:r>
+      <w:proofErr w:type="spellEnd"/>
+      <w:r>
+        <w:rPr>
+          <w:sz w:val="26"/>
+          <w:szCs w:val="26"/>
+        </w:rPr>
+        <w:t xml:space="preserve"> format </w:t>
+      </w:r>
+      <w:proofErr w:type="spellStart"/>
+      <w:r>
+        <w:rPr>
+          <w:sz w:val="26"/>
+          <w:szCs w:val="26"/>
+        </w:rPr>
+        <w:t>trong</w:t>
+      </w:r>
+      <w:proofErr w:type="spellEnd"/>
+      <w:r>
+        <w:rPr>
+          <w:sz w:val="26"/>
+          <w:szCs w:val="26"/>
+        </w:rPr>
+        <w:t xml:space="preserve"> </w:t>
+      </w:r>
+      <w:proofErr w:type="spellStart"/>
+      <w:r>
+        <w:rPr>
+          <w:sz w:val="26"/>
+          <w:szCs w:val="26"/>
+        </w:rPr>
+        <w:t>bài</w:t>
+      </w:r>
+      <w:proofErr w:type="spellEnd"/>
+      <w:r>
+        <w:rPr>
+          <w:sz w:val="26"/>
+          <w:szCs w:val="26"/>
+        </w:rPr>
+        <w:t>:</w:t>
+      </w:r>
+    </w:p>
+    <w:p>
+      <w:pPr>
+        <w:shd w:val="clear" w:color="auto" w:fill="FFFFFF"/>
+        <w:tabs>
+          <w:tab w:val="left" w:pos="916"/>
+          <w:tab w:val="left" w:pos="1832"/>
+          <w:tab w:val="left" w:pos="2748"/>
+          <w:tab w:val="left" w:pos="3664"/>
+          <w:tab w:val="left" w:pos="4580"/>
+          <w:tab w:val="left" w:pos="5496"/>
+          <w:tab w:val="left" w:pos="6412"/>
+          <w:tab w:val="left" w:pos="7328"/>
+          <w:tab w:val="left" w:pos="8244"/>
+          <w:tab w:val="left" w:pos="9160"/>
+          <w:tab w:val="left" w:pos="10076"/>
+          <w:tab w:val="left" w:pos="10992"/>
+          <w:tab w:val="left" w:pos="11908"/>
+          <w:tab w:val="left" w:pos="12824"/>
+          <w:tab w:val="left" w:pos="13740"/>
+          <w:tab w:val="left" w:pos="14656"/>
+        </w:tabs>
+        <w:spacing w:after="0" w:line="276" w:lineRule="auto"/>
+        <w:ind w:left="1440"/>
+        <w:rPr>
+          <w:rFonts w:ascii="Courier New" w:eastAsia="Times New Roman" w:hAnsi="Courier New" w:cs="Courier New"/>
+          <w:color w:val="000000"/>
+          <w:sz w:val="18"/>
+          <w:szCs w:val="18"/>
+        </w:rPr>
+      </w:pPr>
+      <w:r>
+        <w:rPr>
+          <w:rFonts w:ascii="Courier New" w:eastAsia="Times New Roman" w:hAnsi="Courier New" w:cs="Courier New"/>
+          <w:b/>
+          <w:bCs/>
+          <w:color w:val="000080"/>
+          <w:sz w:val="18"/>
+          <w:szCs w:val="18"/>
+        </w:rPr>
+        <w:t xml:space="preserve">function </w:t>
+      </w:r>
+      <w:proofErr w:type="spellStart"/>
+      <w:r>
+        <w:rPr>
+          <w:rFonts w:ascii="Courier New" w:eastAsia="Times New Roman" w:hAnsi="Courier New" w:cs="Courier New"/>
+          <w:i/>
+          <w:iCs/>
+          <w:color w:val="000000"/>
+          <w:sz w:val="18"/>
+          <w:szCs w:val="18"/>
+        </w:rPr>
+        <w:t>getCurrentDateTime</w:t>
+      </w:r>
+      <w:proofErr w:type="spellEnd"/>
+      <w:r>
+        <w:rPr>
+          <w:rFonts w:ascii="Courier New" w:eastAsia="Times New Roman" w:hAnsi="Courier New" w:cs="Courier New"/>
+          <w:color w:val="000000"/>
+          <w:sz w:val="18"/>
+          <w:szCs w:val="18"/>
+        </w:rPr>
+        <w:t>() {</w:t>
+      </w:r>
+      <w:r>
+        <w:rPr>
+          <w:rFonts w:ascii="Courier New" w:eastAsia="Times New Roman" w:hAnsi="Courier New" w:cs="Courier New"/>
+          <w:color w:val="000000"/>
+          <w:sz w:val="18"/>
+          <w:szCs w:val="18"/>
+        </w:rPr>
+        <w:br/>
+        <w:t xml:space="preserve">    </w:t>
+      </w:r>
+      <w:proofErr w:type="spellStart"/>
+      <w:r>
+        <w:rPr>
+          <w:rFonts w:ascii="Courier New" w:eastAsia="Times New Roman" w:hAnsi="Courier New" w:cs="Courier New"/>
+          <w:b/>
+          <w:bCs/>
+          <w:color w:val="000080"/>
+          <w:sz w:val="18"/>
+          <w:szCs w:val="18"/>
+        </w:rPr>
+        <w:t>var</w:t>
+      </w:r>
+      <w:proofErr w:type="spellEnd"/>
+      <w:r>
+        <w:rPr>
+          <w:rFonts w:ascii="Courier New" w:eastAsia="Times New Roman" w:hAnsi="Courier New" w:cs="Courier New"/>
+          <w:b/>
+          <w:bCs/>
+          <w:color w:val="000080"/>
+          <w:sz w:val="18"/>
+          <w:szCs w:val="18"/>
+        </w:rPr>
+        <w:t xml:space="preserve"> </w:t>
+      </w:r>
+      <w:proofErr w:type="spellStart"/>
+      <w:r>
+        <w:rPr>
+          <w:rFonts w:ascii="Courier New" w:eastAsia="Times New Roman" w:hAnsi="Courier New" w:cs="Courier New"/>
+          <w:color w:val="458383"/>
+          <w:sz w:val="18"/>
+          <w:szCs w:val="18"/>
+        </w:rPr>
+        <w:t>currentdate</w:t>
+      </w:r>
+      <w:proofErr w:type="spellEnd"/>
+      <w:r>
+        <w:rPr>
+          <w:rFonts w:ascii="Courier New" w:eastAsia="Times New Roman" w:hAnsi="Courier New" w:cs="Courier New"/>
+          <w:color w:val="458383"/>
+          <w:sz w:val="18"/>
+          <w:szCs w:val="18"/>
+        </w:rPr>
+        <w:t xml:space="preserve"> </w:t>
+      </w:r>
+      <w:r>
+        <w:rPr>
+          <w:rFonts w:ascii="Courier New" w:eastAsia="Times New Roman" w:hAnsi="Courier New" w:cs="Courier New"/>
+          <w:color w:val="000000"/>
+          <w:sz w:val="18"/>
+          <w:szCs w:val="18"/>
+        </w:rPr>
+        <w:t xml:space="preserve">= </w:t>
+      </w:r>
+      <w:r>
+        <w:rPr>
+          <w:rFonts w:ascii="Courier New" w:eastAsia="Times New Roman" w:hAnsi="Courier New" w:cs="Courier New"/>
+          <w:b/>
+          <w:bCs/>
+          <w:color w:val="000080"/>
+          <w:sz w:val="18"/>
+          <w:szCs w:val="18"/>
+        </w:rPr>
+        <w:t xml:space="preserve">new </w:t>
+      </w:r>
+      <w:r>
+        <w:rPr>
+          <w:rFonts w:ascii="Courier New" w:eastAsia="Times New Roman" w:hAnsi="Courier New" w:cs="Courier New"/>
+          <w:b/>
+          <w:bCs/>
+          <w:i/>
+          <w:iCs/>
+          <w:color w:val="660E7A"/>
+          <w:sz w:val="18"/>
+          <w:szCs w:val="18"/>
+        </w:rPr>
+        <w:t>Date</w:t>
+      </w:r>
+      <w:r>
+        <w:rPr>
+          <w:rFonts w:ascii="Courier New" w:eastAsia="Times New Roman" w:hAnsi="Courier New" w:cs="Courier New"/>
+          <w:color w:val="000000"/>
+          <w:sz w:val="18"/>
+          <w:szCs w:val="18"/>
+        </w:rPr>
+        <w:t>();</w:t>
+      </w:r>
+      <w:r>
+        <w:rPr>
+          <w:rFonts w:ascii="Courier New" w:eastAsia="Times New Roman" w:hAnsi="Courier New" w:cs="Courier New"/>
+          <w:color w:val="000000"/>
+          <w:sz w:val="18"/>
+          <w:szCs w:val="18"/>
+        </w:rPr>
+        <w:br/>
+        <w:t xml:space="preserve">    </w:t>
+      </w:r>
+      <w:proofErr w:type="spellStart"/>
+      <w:r>
+        <w:rPr>
+          <w:rFonts w:ascii="Courier New" w:eastAsia="Times New Roman" w:hAnsi="Courier New" w:cs="Courier New"/>
+          <w:b/>
+          <w:bCs/>
+          <w:color w:val="000080"/>
+          <w:sz w:val="18"/>
+          <w:szCs w:val="18"/>
+        </w:rPr>
+        <w:t>var</w:t>
+      </w:r>
+      <w:proofErr w:type="spellEnd"/>
+      <w:r>
+        <w:rPr>
+          <w:rFonts w:ascii="Courier New" w:eastAsia="Times New Roman" w:hAnsi="Courier New" w:cs="Courier New"/>
+          <w:b/>
+          <w:bCs/>
+          <w:color w:val="000080"/>
+          <w:sz w:val="18"/>
+          <w:szCs w:val="18"/>
+        </w:rPr>
+        <w:t xml:space="preserve"> </w:t>
+      </w:r>
+      <w:proofErr w:type="spellStart"/>
+      <w:r>
+        <w:rPr>
+          <w:rFonts w:ascii="Courier New" w:eastAsia="Times New Roman" w:hAnsi="Courier New" w:cs="Courier New"/>
+          <w:color w:val="458383"/>
+          <w:sz w:val="18"/>
+          <w:szCs w:val="18"/>
+        </w:rPr>
+        <w:t>datetime</w:t>
+      </w:r>
+      <w:proofErr w:type="spellEnd"/>
+      <w:r>
+        <w:rPr>
+          <w:rFonts w:ascii="Courier New" w:eastAsia="Times New Roman" w:hAnsi="Courier New" w:cs="Courier New"/>
+          <w:color w:val="458383"/>
+          <w:sz w:val="18"/>
+          <w:szCs w:val="18"/>
+        </w:rPr>
+        <w:t xml:space="preserve"> </w:t>
+      </w:r>
+      <w:r>
+        <w:rPr>
+          <w:rFonts w:ascii="Courier New" w:eastAsia="Times New Roman" w:hAnsi="Courier New" w:cs="Courier New"/>
+          <w:color w:val="000000"/>
+          <w:sz w:val="18"/>
+          <w:szCs w:val="18"/>
+        </w:rPr>
+        <w:t xml:space="preserve">= </w:t>
+      </w:r>
+      <w:proofErr w:type="spellStart"/>
+      <w:r>
+        <w:rPr>
+          <w:rFonts w:ascii="Courier New" w:eastAsia="Times New Roman" w:hAnsi="Courier New" w:cs="Courier New"/>
+          <w:color w:val="458383"/>
+          <w:sz w:val="18"/>
+          <w:szCs w:val="18"/>
+        </w:rPr>
+        <w:t>currentdate</w:t>
+      </w:r>
+      <w:r>
+        <w:rPr>
+          <w:rFonts w:ascii="Courier New" w:eastAsia="Times New Roman" w:hAnsi="Courier New" w:cs="Courier New"/>
+          <w:color w:val="000000"/>
+          <w:sz w:val="18"/>
+          <w:szCs w:val="18"/>
+        </w:rPr>
+        <w:t>.</w:t>
+      </w:r>
+      <w:r>
+        <w:rPr>
+          <w:rFonts w:ascii="Courier New" w:eastAsia="Times New Roman" w:hAnsi="Courier New" w:cs="Courier New"/>
+          <w:color w:val="7A7A43"/>
+          <w:sz w:val="18"/>
+          <w:szCs w:val="18"/>
+        </w:rPr>
+        <w:t>getDate</w:t>
+      </w:r>
+      <w:proofErr w:type="spellEnd"/>
+      <w:r>
+        <w:rPr>
+          <w:rFonts w:ascii="Courier New" w:eastAsia="Times New Roman" w:hAnsi="Courier New" w:cs="Courier New"/>
+          <w:color w:val="000000"/>
+          <w:sz w:val="18"/>
+          <w:szCs w:val="18"/>
+        </w:rPr>
+        <w:t xml:space="preserve">() + </w:t>
+      </w:r>
+      <w:r>
+        <w:rPr>
+          <w:rFonts w:ascii="Courier New" w:eastAsia="Times New Roman" w:hAnsi="Courier New" w:cs="Courier New"/>
+          <w:b/>
+          <w:bCs/>
+          <w:color w:val="008000"/>
+          <w:sz w:val="18"/>
+          <w:szCs w:val="18"/>
+        </w:rPr>
+        <w:t>"/"</w:t>
+      </w:r>
+      <w:r>
+        <w:rPr>
+          <w:rFonts w:ascii="Courier New" w:eastAsia="Times New Roman" w:hAnsi="Courier New" w:cs="Courier New"/>
+          <w:b/>
+          <w:bCs/>
+          <w:color w:val="008000"/>
+          <w:sz w:val="18"/>
+          <w:szCs w:val="18"/>
+        </w:rPr>
+        <w:br/>
+        <w:t xml:space="preserve">        </w:t>
+      </w:r>
+      <w:r>
+        <w:rPr>
+          <w:rFonts w:ascii="Courier New" w:eastAsia="Times New Roman" w:hAnsi="Courier New" w:cs="Courier New"/>
+          <w:color w:val="000000"/>
+          <w:sz w:val="18"/>
+          <w:szCs w:val="18"/>
+        </w:rPr>
+        <w:t>+ (</w:t>
+      </w:r>
+      <w:proofErr w:type="spellStart"/>
+      <w:r>
+        <w:rPr>
+          <w:rFonts w:ascii="Courier New" w:eastAsia="Times New Roman" w:hAnsi="Courier New" w:cs="Courier New"/>
+          <w:color w:val="458383"/>
+          <w:sz w:val="18"/>
+          <w:szCs w:val="18"/>
+        </w:rPr>
+        <w:t>currentdate</w:t>
+      </w:r>
+      <w:r>
+        <w:rPr>
+          <w:rFonts w:ascii="Courier New" w:eastAsia="Times New Roman" w:hAnsi="Courier New" w:cs="Courier New"/>
+          <w:color w:val="000000"/>
+          <w:sz w:val="18"/>
+          <w:szCs w:val="18"/>
+        </w:rPr>
+        <w:t>.</w:t>
+      </w:r>
+      <w:r>
+        <w:rPr>
+          <w:rFonts w:ascii="Courier New" w:eastAsia="Times New Roman" w:hAnsi="Courier New" w:cs="Courier New"/>
+          <w:color w:val="7A7A43"/>
+          <w:sz w:val="18"/>
+          <w:szCs w:val="18"/>
+        </w:rPr>
+        <w:t>getMonth</w:t>
+      </w:r>
+      <w:proofErr w:type="spellEnd"/>
+      <w:r>
+        <w:rPr>
+          <w:rFonts w:ascii="Courier New" w:eastAsia="Times New Roman" w:hAnsi="Courier New" w:cs="Courier New"/>
+          <w:color w:val="000000"/>
+          <w:sz w:val="18"/>
+          <w:szCs w:val="18"/>
+        </w:rPr>
+        <w:t>()+</w:t>
+      </w:r>
+      <w:r>
+        <w:rPr>
+          <w:rFonts w:ascii="Courier New" w:eastAsia="Times New Roman" w:hAnsi="Courier New" w:cs="Courier New"/>
+          <w:color w:val="0000FF"/>
+          <w:sz w:val="18"/>
+          <w:szCs w:val="18"/>
+        </w:rPr>
+        <w:t>1</w:t>
+      </w:r>
+      <w:r>
+        <w:rPr>
+          <w:rFonts w:ascii="Courier New" w:eastAsia="Times New Roman" w:hAnsi="Courier New" w:cs="Courier New"/>
+          <w:color w:val="000000"/>
+          <w:sz w:val="18"/>
+          <w:szCs w:val="18"/>
+        </w:rPr>
+        <w:t xml:space="preserve">)  + </w:t>
+      </w:r>
+      <w:r>
+        <w:rPr>
+          <w:rFonts w:ascii="Courier New" w:eastAsia="Times New Roman" w:hAnsi="Courier New" w:cs="Courier New"/>
+          <w:b/>
+          <w:bCs/>
+          <w:color w:val="008000"/>
+          <w:sz w:val="18"/>
+          <w:szCs w:val="18"/>
+        </w:rPr>
+        <w:t>"/"</w:t>
+      </w:r>
+      <w:r>
+        <w:rPr>
+          <w:rFonts w:ascii="Courier New" w:eastAsia="Times New Roman" w:hAnsi="Courier New" w:cs="Courier New"/>
+          <w:b/>
+          <w:bCs/>
+          <w:color w:val="008000"/>
+          <w:sz w:val="18"/>
+          <w:szCs w:val="18"/>
+        </w:rPr>
+        <w:br/>
+        <w:t xml:space="preserve">        </w:t>
+      </w:r>
+      <w:r>
+        <w:rPr>
+          <w:rFonts w:ascii="Courier New" w:eastAsia="Times New Roman" w:hAnsi="Courier New" w:cs="Courier New"/>
+          <w:color w:val="000000"/>
+          <w:sz w:val="18"/>
+          <w:szCs w:val="18"/>
+        </w:rPr>
+        <w:t xml:space="preserve">+ </w:t>
+      </w:r>
+      <w:proofErr w:type="spellStart"/>
+      <w:r>
+        <w:rPr>
+          <w:rFonts w:ascii="Courier New" w:eastAsia="Times New Roman" w:hAnsi="Courier New" w:cs="Courier New"/>
+          <w:color w:val="458383"/>
+          <w:sz w:val="18"/>
+          <w:szCs w:val="18"/>
+        </w:rPr>
+        <w:t>currentdate</w:t>
+      </w:r>
+      <w:r>
+        <w:rPr>
+          <w:rFonts w:ascii="Courier New" w:eastAsia="Times New Roman" w:hAnsi="Courier New" w:cs="Courier New"/>
+          <w:color w:val="000000"/>
+          <w:sz w:val="18"/>
+          <w:szCs w:val="18"/>
+        </w:rPr>
+        <w:t>.</w:t>
+      </w:r>
+      <w:r>
+        <w:rPr>
+          <w:rFonts w:ascii="Courier New" w:eastAsia="Times New Roman" w:hAnsi="Courier New" w:cs="Courier New"/>
+          <w:color w:val="7A7A43"/>
+          <w:sz w:val="18"/>
+          <w:szCs w:val="18"/>
+        </w:rPr>
+        <w:t>getFullYear</w:t>
+      </w:r>
+      <w:proofErr w:type="spellEnd"/>
+      <w:r>
+        <w:rPr>
+          <w:rFonts w:ascii="Courier New" w:eastAsia="Times New Roman" w:hAnsi="Courier New" w:cs="Courier New"/>
+          <w:color w:val="000000"/>
+          <w:sz w:val="18"/>
+          <w:szCs w:val="18"/>
+        </w:rPr>
+        <w:t xml:space="preserve">() + </w:t>
+      </w:r>
+      <w:r>
+        <w:rPr>
+          <w:rFonts w:ascii="Courier New" w:eastAsia="Times New Roman" w:hAnsi="Courier New" w:cs="Courier New"/>
+          <w:b/>
+          <w:bCs/>
+          <w:color w:val="008000"/>
+          <w:sz w:val="18"/>
+          <w:szCs w:val="18"/>
+        </w:rPr>
+        <w:t>" "</w:t>
+      </w:r>
+      <w:r>
+        <w:rPr>
+          <w:rFonts w:ascii="Courier New" w:eastAsia="Times New Roman" w:hAnsi="Courier New" w:cs="Courier New"/>
+          <w:b/>
+          <w:bCs/>
+          <w:color w:val="008000"/>
+          <w:sz w:val="18"/>
+          <w:szCs w:val="18"/>
+        </w:rPr>
+        <w:br/>
+        <w:t xml:space="preserve">        </w:t>
+      </w:r>
+      <w:r>
+        <w:rPr>
+          <w:rFonts w:ascii="Courier New" w:eastAsia="Times New Roman" w:hAnsi="Courier New" w:cs="Courier New"/>
+          <w:color w:val="000000"/>
+          <w:sz w:val="18"/>
+          <w:szCs w:val="18"/>
+        </w:rPr>
+        <w:t xml:space="preserve">+ </w:t>
+      </w:r>
+      <w:proofErr w:type="spellStart"/>
+      <w:r>
+        <w:rPr>
+          <w:rFonts w:ascii="Courier New" w:eastAsia="Times New Roman" w:hAnsi="Courier New" w:cs="Courier New"/>
+          <w:color w:val="458383"/>
+          <w:sz w:val="18"/>
+          <w:szCs w:val="18"/>
+        </w:rPr>
+        <w:t>currentdate</w:t>
+      </w:r>
+      <w:r>
+        <w:rPr>
+          <w:rFonts w:ascii="Courier New" w:eastAsia="Times New Roman" w:hAnsi="Courier New" w:cs="Courier New"/>
+          <w:color w:val="000000"/>
+          <w:sz w:val="18"/>
+          <w:szCs w:val="18"/>
+        </w:rPr>
+        <w:t>.</w:t>
+      </w:r>
+      <w:r>
+        <w:rPr>
+          <w:rFonts w:ascii="Courier New" w:eastAsia="Times New Roman" w:hAnsi="Courier New" w:cs="Courier New"/>
+          <w:color w:val="7A7A43"/>
+          <w:sz w:val="18"/>
+          <w:szCs w:val="18"/>
+        </w:rPr>
+        <w:t>getHours</w:t>
+      </w:r>
+      <w:proofErr w:type="spellEnd"/>
+      <w:r>
+        <w:rPr>
+          <w:rFonts w:ascii="Courier New" w:eastAsia="Times New Roman" w:hAnsi="Courier New" w:cs="Courier New"/>
+          <w:color w:val="000000"/>
+          <w:sz w:val="18"/>
+          <w:szCs w:val="18"/>
+        </w:rPr>
+        <w:t xml:space="preserve">() + </w:t>
+      </w:r>
+      <w:r>
+        <w:rPr>
+          <w:rFonts w:ascii="Courier New" w:eastAsia="Times New Roman" w:hAnsi="Courier New" w:cs="Courier New"/>
+          <w:b/>
+          <w:bCs/>
+          <w:color w:val="008000"/>
+          <w:sz w:val="18"/>
+          <w:szCs w:val="18"/>
+        </w:rPr>
+        <w:t>":"</w:t>
+      </w:r>
+      <w:r>
+        <w:rPr>
+          <w:rFonts w:ascii="Courier New" w:eastAsia="Times New Roman" w:hAnsi="Courier New" w:cs="Courier New"/>
+          <w:b/>
+          <w:bCs/>
+          <w:color w:val="008000"/>
+          <w:sz w:val="18"/>
+          <w:szCs w:val="18"/>
+        </w:rPr>
+        <w:br/>
+        <w:t xml:space="preserve">        </w:t>
+      </w:r>
+      <w:r>
+        <w:rPr>
+          <w:rFonts w:ascii="Courier New" w:eastAsia="Times New Roman" w:hAnsi="Courier New" w:cs="Courier New"/>
+          <w:color w:val="000000"/>
+          <w:sz w:val="18"/>
+          <w:szCs w:val="18"/>
+        </w:rPr>
+        <w:t xml:space="preserve">+ </w:t>
+      </w:r>
+      <w:proofErr w:type="spellStart"/>
+      <w:r>
+        <w:rPr>
+          <w:rFonts w:ascii="Courier New" w:eastAsia="Times New Roman" w:hAnsi="Courier New" w:cs="Courier New"/>
+          <w:color w:val="458383"/>
+          <w:sz w:val="18"/>
+          <w:szCs w:val="18"/>
+        </w:rPr>
+        <w:t>currentdate</w:t>
+      </w:r>
+      <w:r>
+        <w:rPr>
+          <w:rFonts w:ascii="Courier New" w:eastAsia="Times New Roman" w:hAnsi="Courier New" w:cs="Courier New"/>
+          <w:color w:val="000000"/>
+          <w:sz w:val="18"/>
+          <w:szCs w:val="18"/>
+        </w:rPr>
+        <w:t>.</w:t>
+      </w:r>
+      <w:r>
+        <w:rPr>
+          <w:rFonts w:ascii="Courier New" w:eastAsia="Times New Roman" w:hAnsi="Courier New" w:cs="Courier New"/>
+          <w:color w:val="7A7A43"/>
+          <w:sz w:val="18"/>
+          <w:szCs w:val="18"/>
+        </w:rPr>
+        <w:t>getMinutes</w:t>
+      </w:r>
+      <w:proofErr w:type="spellEnd"/>
+      <w:r>
+        <w:rPr>
+          <w:rFonts w:ascii="Courier New" w:eastAsia="Times New Roman" w:hAnsi="Courier New" w:cs="Courier New"/>
+          <w:color w:val="000000"/>
+          <w:sz w:val="18"/>
+          <w:szCs w:val="18"/>
+        </w:rPr>
+        <w:t>();</w:t>
+      </w:r>
+      <w:r>
+        <w:rPr>
+          <w:rFonts w:ascii="Courier New" w:eastAsia="Times New Roman" w:hAnsi="Courier New" w:cs="Courier New"/>
+          <w:color w:val="000000"/>
+          <w:sz w:val="18"/>
+          <w:szCs w:val="18"/>
+        </w:rPr>
+        <w:br/>
+        <w:t xml:space="preserve">    </w:t>
+      </w:r>
+      <w:r>
+        <w:rPr>
+          <w:rFonts w:ascii="Courier New" w:eastAsia="Times New Roman" w:hAnsi="Courier New" w:cs="Courier New"/>
+          <w:i/>
+          <w:iCs/>
+          <w:color w:val="808080"/>
+          <w:sz w:val="18"/>
+          <w:szCs w:val="18"/>
+        </w:rPr>
+        <w:t xml:space="preserve">// + </w:t>
+      </w:r>
+      <w:proofErr w:type="spellStart"/>
+      <w:r>
+        <w:rPr>
+          <w:rFonts w:ascii="Courier New" w:eastAsia="Times New Roman" w:hAnsi="Courier New" w:cs="Courier New"/>
+          <w:i/>
+          <w:iCs/>
+          <w:color w:val="808080"/>
+          <w:sz w:val="18"/>
+          <w:szCs w:val="18"/>
+        </w:rPr>
+        <w:t>currentdate.getSeconds</w:t>
+      </w:r>
+      <w:proofErr w:type="spellEnd"/>
+      <w:r>
+        <w:rPr>
+          <w:rFonts w:ascii="Courier New" w:eastAsia="Times New Roman" w:hAnsi="Courier New" w:cs="Courier New"/>
+          <w:i/>
+          <w:iCs/>
+          <w:color w:val="808080"/>
+          <w:sz w:val="18"/>
+          <w:szCs w:val="18"/>
+        </w:rPr>
+        <w:t>();</w:t>
+      </w:r>
+      <w:r>
+        <w:rPr>
+          <w:rFonts w:ascii="Courier New" w:eastAsia="Times New Roman" w:hAnsi="Courier New" w:cs="Courier New"/>
+          <w:i/>
+          <w:iCs/>
+          <w:color w:val="808080"/>
+          <w:sz w:val="18"/>
+          <w:szCs w:val="18"/>
+        </w:rPr>
+        <w:br/>
+      </w:r>
+      <w:r>
+        <w:rPr>
+          <w:rFonts w:ascii="Courier New" w:eastAsia="Times New Roman" w:hAnsi="Courier New" w:cs="Courier New"/>
+          <w:i/>
+          <w:iCs/>
+          <w:color w:val="808080"/>
+          <w:sz w:val="18"/>
+          <w:szCs w:val="18"/>
+        </w:rPr>
+        <w:br/>
+        <w:t xml:space="preserve">    </w:t>
+      </w:r>
+      <w:r>
+        <w:rPr>
+          <w:rFonts w:ascii="Courier New" w:eastAsia="Times New Roman" w:hAnsi="Courier New" w:cs="Courier New"/>
+          <w:b/>
+          <w:bCs/>
+          <w:color w:val="000080"/>
+          <w:sz w:val="18"/>
+          <w:szCs w:val="18"/>
+        </w:rPr>
+        <w:t xml:space="preserve">return </w:t>
+      </w:r>
+      <w:proofErr w:type="spellStart"/>
+      <w:r>
+        <w:rPr>
+          <w:rFonts w:ascii="Courier New" w:eastAsia="Times New Roman" w:hAnsi="Courier New" w:cs="Courier New"/>
+          <w:color w:val="458383"/>
+          <w:sz w:val="18"/>
+          <w:szCs w:val="18"/>
+        </w:rPr>
+        <w:t>datetime</w:t>
+      </w:r>
+      <w:proofErr w:type="spellEnd"/>
+      <w:r>
+        <w:rPr>
+          <w:rFonts w:ascii="Courier New" w:eastAsia="Times New Roman" w:hAnsi="Courier New" w:cs="Courier New"/>
+          <w:color w:val="000000"/>
+          <w:sz w:val="18"/>
+          <w:szCs w:val="18"/>
+        </w:rPr>
+        <w:t>;</w:t>
+      </w:r>
+      <w:r>
+        <w:rPr>
+          <w:rFonts w:ascii="Courier New" w:eastAsia="Times New Roman" w:hAnsi="Courier New" w:cs="Courier New"/>
+          <w:color w:val="000000"/>
+          <w:sz w:val="18"/>
+          <w:szCs w:val="18"/>
+        </w:rPr>
+        <w:br/>
+        <w:t>}</w:t>
+      </w:r>
+    </w:p>
+    <w:p>
+      <w:pPr>
+        <w:ind w:left="1440"/>
+        <w:rPr>
+          <w:sz w:val="26"/>
+          <w:szCs w:val="26"/>
+        </w:rPr>
+      </w:pPr>
+      <w:bookmarkStart w:id="0" w:name="_GoBack"/>
+      <w:bookmarkEnd w:id="0"/>
+    </w:p>
+    <w:p>
+      <w:pPr>
+        <w:rPr>
+          <w:sz w:val="28"/>
+          <w:szCs w:val="28"/>
+        </w:rPr>
+      </w:pPr>
+    </w:p>
+    <w:p>
+      <w:pPr>
+        <w:ind w:left="720"/>
+        <w:jc w:val="center"/>
+        <w:rPr>
+          <w:sz w:val="28"/>
+          <w:szCs w:val="28"/>
+        </w:rPr>
+      </w:pPr>
+      <w:r>
+        <w:rPr>
+          <w:noProof/>
+        </w:rPr>
+        <w:drawing>
+          <wp:inline distT="0" distB="0" distL="0" distR="0" wp14:anchorId="6CB3ED5B" wp14:editId="2DB9F0F6">
+            <wp:extent cx="4400000" cy="3266667"/>
+            <wp:effectExtent l="0" t="0" r="635" b="0"/>
+            <wp:docPr id="6" name="Picture 6"/>
+            <wp:cNvGraphicFramePr>
+              <a:graphicFrameLocks xmlns:a="http://schemas.openxmlformats.org/drawingml/2006/main" noChangeAspect="1"/>
+            </wp:cNvGraphicFramePr>
+            <a:graphic xmlns:a="http://schemas.openxmlformats.org/drawingml/2006/main">
+              <a:graphicData uri="http://schemas.openxmlformats.org/drawingml/2006/picture">
+                <pic:pic xmlns:pic="http://schemas.openxmlformats.org/drawingml/2006/picture">
+                  <pic:nvPicPr>
+                    <pic:cNvPr id="1" name=""/>
+                    <pic:cNvPicPr/>
+                  </pic:nvPicPr>
+                  <pic:blipFill>
+                    <a:blip r:embed="rId6"/>
+                    <a:stretch>
+                      <a:fillRect/>
+                    </a:stretch>
+                  </pic:blipFill>
+                  <pic:spPr>
+                    <a:xfrm>
+                      <a:off x="0" y="0"/>
+                      <a:ext cx="4400000" cy="3266667"/>
+                    </a:xfrm>
+                    <a:prstGeom prst="rect">
+                      <a:avLst/>
+                    </a:prstGeom>
+                  </pic:spPr>
+                </pic:pic>
+              </a:graphicData>
+            </a:graphic>
+          </wp:inline>
+        </w:drawing>
+      </w:r>
+    </w:p>
     <w:sectPr>
       <w:pgSz w:w="12240" w:h="15840"/>
       <w:pgMar w:top="1440" w:right="1440" w:bottom="1440" w:left="1440" w:header="720" w:footer="720" w:gutter="0"/>
@@ -832,7 +4433,7 @@
   <w:abstractNum w:abstractNumId="4" w15:restartNumberingAfterBreak="0">
     <w:nsid w:val="23146164"/>
     <w:multiLevelType w:val="hybridMultilevel"/>
-    <w:tmpl w:val="F3A6B070"/>
+    <w:tmpl w:val="271834FE"/>
     <w:lvl w:ilvl="0" w:tplc="0409000F">
       <w:start w:val="1"/>
       <w:numFmt w:val="decimal"/>
@@ -1651,7 +5252,7 @@
   <w:abstractNum w:abstractNumId="12" w15:restartNumberingAfterBreak="0">
     <w:nsid w:val="477C2913"/>
     <w:multiLevelType w:val="hybridMultilevel"/>
-    <w:tmpl w:val="D50E0EB8"/>
+    <w:tmpl w:val="52C6E4C4"/>
     <w:lvl w:ilvl="0" w:tplc="04090001">
       <w:start w:val="1"/>
       <w:numFmt w:val="bullet"/>

</xml_diff>